<commit_message>
Personal tasks done. Changed folders for students 3 and 5
</commit_message>
<xml_diff>
--- a/reports/Student #2/02 - Requirements - Student #2.docx
+++ b/reports/Student #2/02 - Requirements - Student #2.docx
@@ -314,6 +314,7 @@
               <w:sdtPr>
                 <w:rPr>
                   <w:rFonts w:asciiTheme="majorHAnsi" w:hAnsiTheme="majorHAnsi" w:cstheme="majorBidi"/>
+                  <w:u w:val="single"/>
                 </w:rPr>
                 <w:tag w:val="ID2"/>
                 <w:id w:val="-1276937016"/>
@@ -327,8 +328,16 @@
                 <w:r>
                   <w:rPr>
                     <w:rFonts w:asciiTheme="majorHAnsi" w:hAnsiTheme="majorHAnsi" w:cstheme="majorBidi"/>
+                    <w:u w:val="single"/>
                   </w:rPr>
-                  <w:t>2950****B</w:t>
+                  <w:t>2950****</w:t>
+                </w:r>
+                <w:r>
+                  <w:rPr>
+                    <w:rFonts w:asciiTheme="majorHAnsi" w:hAnsiTheme="majorHAnsi" w:cstheme="majorBidi"/>
+                    <w:u w:val="single"/>
+                  </w:rPr>
+                  <w:t>*</w:t>
                 </w:r>
               </w:sdtContent>
             </w:sdt>
@@ -368,6 +377,7 @@
               <w:sdtPr>
                 <w:rPr>
                   <w:rFonts w:asciiTheme="majorHAnsi" w:hAnsiTheme="majorHAnsi" w:cstheme="majorHAnsi"/>
+                  <w:u w:val="single"/>
                 </w:rPr>
                 <w:tag w:val="UVUS02"/>
                 <w:id w:val="1381354132"/>
@@ -381,18 +391,23 @@
                 <w:r>
                   <w:rPr>
                     <w:rFonts w:asciiTheme="majorHAnsi" w:hAnsiTheme="majorHAnsi" w:cstheme="majorHAnsi"/>
+                    <w:u w:val="single"/>
                   </w:rPr>
                   <w:t xml:space="preserve"> </w:t>
                 </w:r>
+                <w:proofErr w:type="spellStart"/>
                 <w:r>
                   <w:rPr>
                     <w:rFonts w:asciiTheme="majorHAnsi" w:hAnsiTheme="majorHAnsi" w:cstheme="majorHAnsi"/>
+                    <w:u w:val="single"/>
                   </w:rPr>
-                  <w:t>PCX9133</w:t>
+                  <w:t>raqgarhor</w:t>
                 </w:r>
+                <w:proofErr w:type="spellEnd"/>
                 <w:r>
                   <w:rPr>
                     <w:rFonts w:asciiTheme="majorHAnsi" w:hAnsiTheme="majorHAnsi" w:cstheme="majorHAnsi"/>
+                    <w:u w:val="single"/>
                   </w:rPr>
                   <w:t xml:space="preserve">  </w:t>
                 </w:r>
@@ -432,6 +447,7 @@
               <w:sdtPr>
                 <w:rPr>
                   <w:rFonts w:asciiTheme="majorHAnsi" w:hAnsiTheme="majorHAnsi" w:cstheme="majorHAnsi"/>
+                  <w:u w:val="single"/>
                 </w:rPr>
                 <w:tag w:val="Student2"/>
                 <w:id w:val="2044784553"/>
@@ -445,30 +461,35 @@
                 <w:r>
                   <w:rPr>
                     <w:rFonts w:asciiTheme="majorHAnsi" w:hAnsiTheme="majorHAnsi" w:cstheme="majorHAnsi"/>
+                    <w:u w:val="single"/>
                   </w:rPr>
                   <w:t xml:space="preserve"> </w:t>
                 </w:r>
                 <w:r>
                   <w:rPr>
                     <w:rFonts w:asciiTheme="majorHAnsi" w:hAnsiTheme="majorHAnsi" w:cstheme="majorHAnsi"/>
+                    <w:u w:val="single"/>
                   </w:rPr>
                   <w:t>García Hortal</w:t>
                 </w:r>
                 <w:r>
                   <w:rPr>
                     <w:rFonts w:asciiTheme="majorHAnsi" w:hAnsiTheme="majorHAnsi" w:cstheme="majorHAnsi"/>
+                    <w:u w:val="single"/>
                   </w:rPr>
                   <w:t xml:space="preserve">, </w:t>
                 </w:r>
                 <w:r>
                   <w:rPr>
                     <w:rFonts w:asciiTheme="majorHAnsi" w:hAnsiTheme="majorHAnsi" w:cstheme="majorHAnsi"/>
+                    <w:u w:val="single"/>
                   </w:rPr>
                   <w:t>Raquel</w:t>
                 </w:r>
                 <w:r>
                   <w:rPr>
                     <w:rFonts w:asciiTheme="majorHAnsi" w:hAnsiTheme="majorHAnsi" w:cstheme="majorHAnsi"/>
+                    <w:u w:val="single"/>
                   </w:rPr>
                   <w:t xml:space="preserve">  </w:t>
                 </w:r>
@@ -591,6 +612,7 @@
               <w:sdtPr>
                 <w:rPr>
                   <w:rFonts w:asciiTheme="majorHAnsi" w:hAnsiTheme="majorHAnsi" w:cstheme="majorHAnsi"/>
+                  <w:u w:val="single"/>
                 </w:rPr>
                 <w:tag w:val="Moment"/>
                 <w:id w:val="-131097587"/>
@@ -604,12 +626,21 @@
                 <w:r>
                   <w:rPr>
                     <w:rFonts w:asciiTheme="majorHAnsi" w:hAnsiTheme="majorHAnsi" w:cstheme="majorHAnsi"/>
+                    <w:u w:val="single"/>
                   </w:rPr>
                   <w:t xml:space="preserve"> </w:t>
                 </w:r>
                 <w:r>
                   <w:rPr>
                     <w:rFonts w:asciiTheme="majorHAnsi" w:hAnsiTheme="majorHAnsi" w:cstheme="majorHAnsi"/>
+                    <w:u w:val="single"/>
+                  </w:rPr>
+                  <w:t xml:space="preserve">Sevilla </w:t>
+                </w:r>
+                <w:r>
+                  <w:rPr>
+                    <w:rFonts w:asciiTheme="majorHAnsi" w:hAnsiTheme="majorHAnsi" w:cstheme="majorHAnsi"/>
+                    <w:u w:val="single"/>
                   </w:rPr>
                   <w:t>02/19, 2025</w:t>
                 </w:r>
@@ -9538,6 +9569,7 @@
     <w:rsid w:val="002955BA"/>
     <w:rsid w:val="002B01EF"/>
     <w:rsid w:val="002C5B10"/>
+    <w:rsid w:val="00335C78"/>
     <w:rsid w:val="00362E40"/>
     <w:rsid w:val="003936CA"/>
     <w:rsid w:val="003B3C2D"/>
@@ -9563,6 +9595,7 @@
     <w:rsid w:val="00B10B86"/>
     <w:rsid w:val="00BC7967"/>
     <w:rsid w:val="00C12AB9"/>
+    <w:rsid w:val="00C279E3"/>
     <w:rsid w:val="00C63AB0"/>
     <w:rsid w:val="00D21D3B"/>
     <w:rsid w:val="00D72CB9"/>
@@ -9599,8 +9632,8 @@
   </m:mathPr>
   <w:themeFontLang w:val="es-ES" w:eastAsia="ja-JP" w:bidi="ar-SA"/>
   <w:clrSchemeMapping w:bg1="light1" w:t1="dark1" w:bg2="light2" w:t2="dark2" w:accent1="accent1" w:accent2="accent2" w:accent3="accent3" w:accent4="accent4" w:accent5="accent5" w:accent6="accent6" w:hyperlink="hyperlink" w:followedHyperlink="followedHyperlink"/>
-  <w:decimalSymbol w:val=","/>
-  <w:listSeparator w:val=";"/>
+  <w:decimalSymbol w:val="."/>
+  <w:listSeparator w:val=","/>
   <w15:chartTrackingRefBased/>
 </w:settings>
 </file>

</xml_diff>

<commit_message>
docs: provide link to dashboard
</commit_message>
<xml_diff>
--- a/reports/Student #2/02 - Requirements - Student #2.docx
+++ b/reports/Student #2/02 - Requirements - Student #2.docx
@@ -127,7 +127,6 @@
               </w:rPr>
               <w:tab/>
             </w:r>
-            <w:permStart w:id="379328249" w:edGrp="everyone"/>
             <w:sdt>
               <w:sdtPr>
                 <w:rPr>
@@ -141,6 +140,7 @@
                 <w15:appearance w15:val="hidden"/>
                 <w:text/>
               </w:sdtPr>
+              <w:sdtEndPr/>
               <w:sdtContent>
                 <w:r>
                   <w:rPr>
@@ -174,7 +174,6 @@
                 </w:r>
               </w:sdtContent>
             </w:sdt>
-            <w:permEnd w:id="379328249"/>
           </w:p>
         </w:tc>
       </w:tr>
@@ -216,7 +215,6 @@
               </w:rPr>
               <w:tab/>
             </w:r>
-            <w:permStart w:id="955522721" w:edGrp="everyone"/>
             <w:sdt>
               <w:sdtPr>
                 <w:rPr>
@@ -230,6 +228,7 @@
                 <w15:appearance w15:val="hidden"/>
                 <w:text/>
               </w:sdtPr>
+              <w:sdtEndPr/>
               <w:sdtContent>
                 <w:r>
                   <w:rPr>
@@ -245,7 +244,6 @@
                 </w:r>
               </w:sdtContent>
             </w:sdt>
-            <w:permEnd w:id="955522721"/>
           </w:p>
         </w:tc>
       </w:tr>
@@ -303,7 +301,6 @@
               </w:rPr>
               <w:tab/>
             </w:r>
-            <w:permStart w:id="1490430286" w:edGrp="everyone"/>
             <w:r>
               <w:rPr>
                 <w:rFonts w:asciiTheme="majorHAnsi" w:hAnsiTheme="majorHAnsi" w:cstheme="majorBidi"/>
@@ -324,6 +321,7 @@
                 <w15:appearance w15:val="hidden"/>
                 <w:text/>
               </w:sdtPr>
+              <w:sdtEndPr/>
               <w:sdtContent>
                 <w:r>
                   <w:rPr>
@@ -342,7 +340,6 @@
               </w:sdtContent>
             </w:sdt>
           </w:p>
-          <w:permEnd w:id="1490430286"/>
           <w:p>
             <w:pPr>
               <w:pStyle w:val="Sinespaciado"/>
@@ -372,7 +369,6 @@
               </w:rPr>
               <w:tab/>
             </w:r>
-            <w:permStart w:id="1588551831" w:edGrp="everyone"/>
             <w:sdt>
               <w:sdtPr>
                 <w:rPr>
@@ -387,6 +383,7 @@
                 <w15:appearance w15:val="hidden"/>
                 <w:text/>
               </w:sdtPr>
+              <w:sdtEndPr/>
               <w:sdtContent>
                 <w:r>
                   <w:rPr>
@@ -413,7 +410,6 @@
                 </w:r>
               </w:sdtContent>
             </w:sdt>
-            <w:permEnd w:id="1588551831"/>
           </w:p>
           <w:p>
             <w:pPr>
@@ -442,7 +438,6 @@
               </w:rPr>
               <w:tab/>
             </w:r>
-            <w:permStart w:id="441854091" w:edGrp="everyone"/>
             <w:sdt>
               <w:sdtPr>
                 <w:rPr>
@@ -457,6 +452,7 @@
                 <w15:appearance w15:val="hidden"/>
                 <w:text/>
               </w:sdtPr>
+              <w:sdtEndPr/>
               <w:sdtContent>
                 <w:r>
                   <w:rPr>
@@ -495,7 +491,6 @@
                 </w:r>
               </w:sdtContent>
             </w:sdt>
-            <w:permEnd w:id="441854091"/>
           </w:p>
           <w:p>
             <w:pPr>
@@ -524,7 +519,6 @@
               </w:rPr>
               <w:tab/>
             </w:r>
-            <w:permStart w:id="16126159" w:edGrp="everyone"/>
             <w:sdt>
               <w:sdtPr>
                 <w:rPr>
@@ -538,6 +532,7 @@
                 <w15:appearance w15:val="hidden"/>
                 <w:text/>
               </w:sdtPr>
+              <w:sdtEndPr/>
               <w:sdtContent>
                 <w:r>
                   <w:rPr>
@@ -559,7 +554,6 @@
                 </w:r>
               </w:sdtContent>
             </w:sdt>
-            <w:permEnd w:id="16126159"/>
           </w:p>
         </w:tc>
       </w:tr>
@@ -607,7 +601,6 @@
               </w:rPr>
               <w:tab/>
             </w:r>
-            <w:permStart w:id="925041655" w:edGrp="everyone"/>
             <w:sdt>
               <w:sdtPr>
                 <w:rPr>
@@ -622,6 +615,7 @@
                 <w15:appearance w15:val="hidden"/>
                 <w:text/>
               </w:sdtPr>
+              <w:sdtEndPr/>
               <w:sdtContent>
                 <w:r>
                   <w:rPr>
@@ -646,7 +640,6 @@
                 </w:r>
               </w:sdtContent>
             </w:sdt>
-            <w:permEnd w:id="925041655"/>
           </w:p>
         </w:tc>
       </w:tr>
@@ -663,7 +656,6 @@
         <w:rPr>
           <w:rFonts w:cstheme="majorHAnsi"/>
         </w:rPr>
-        <w:lastRenderedPageBreak/>
         <w:t>MANDATORY</w:t>
       </w:r>
       <w:r>
@@ -833,7 +825,6 @@
         <w:t>” denotes your name/s.</w:t>
       </w:r>
     </w:p>
-    <w:permStart w:id="1733719730" w:edGrp="everyone"/>
     <w:p>
       <w:pPr>
         <w:pStyle w:val="Comment-Grader"/>
@@ -848,6 +839,7 @@
           <w15:appearance w15:val="hidden"/>
           <w:text/>
         </w:sdtPr>
+        <w:sdtEndPr/>
         <w:sdtContent>
           <w:r>
             <w:t xml:space="preserve">  </w:t>
@@ -858,99 +850,94 @@
         </w:sdtContent>
       </w:sdt>
       <w:r>
+        <w:t xml:space="preserve">    </w:t>
+      </w:r>
+    </w:p>
+    <w:p>
+      <w:pPr>
+        <w:pStyle w:val="Ttulo2"/>
+        <w:rPr>
+          <w:rFonts w:cstheme="majorHAnsi"/>
+        </w:rPr>
+      </w:pPr>
+      <w:r>
+        <w:rPr>
+          <w:rFonts w:cstheme="majorHAnsi"/>
+        </w:rPr>
+        <w:t>Non-functional requirements</w:t>
+      </w:r>
+    </w:p>
+    <w:p>
+      <w:pPr>
+        <w:rPr>
+          <w:rFonts w:asciiTheme="majorHAnsi" w:hAnsiTheme="majorHAnsi" w:cstheme="majorHAnsi"/>
+        </w:rPr>
+      </w:pPr>
+      <w:r>
+        <w:rPr>
+          <w:rFonts w:asciiTheme="majorHAnsi" w:hAnsiTheme="majorHAnsi" w:cstheme="majorHAnsi"/>
+        </w:rPr>
+        <w:t>Intentionally blank.</w:t>
+      </w:r>
+    </w:p>
+    <w:p>
+      <w:pPr>
+        <w:pStyle w:val="Ttulo2"/>
+        <w:rPr>
+          <w:rFonts w:cstheme="majorHAnsi"/>
+        </w:rPr>
+      </w:pPr>
+      <w:r>
+        <w:rPr>
+          <w:rFonts w:cstheme="majorHAnsi"/>
+        </w:rPr>
+        <w:t>Testing requirements</w:t>
+      </w:r>
+    </w:p>
+    <w:p>
+      <w:pPr>
+        <w:rPr>
+          <w:rFonts w:asciiTheme="majorHAnsi" w:hAnsiTheme="majorHAnsi" w:cstheme="majorHAnsi"/>
+        </w:rPr>
+      </w:pPr>
+      <w:r>
+        <w:rPr>
+          <w:rFonts w:asciiTheme="majorHAnsi" w:hAnsiTheme="majorHAnsi" w:cstheme="majorHAnsi"/>
+        </w:rPr>
+        <w:t>Intentionally blank.</w:t>
+      </w:r>
+    </w:p>
+    <w:p>
+      <w:pPr>
+        <w:pStyle w:val="Ttulo2"/>
+        <w:rPr>
+          <w:rFonts w:cstheme="majorHAnsi"/>
+        </w:rPr>
+      </w:pPr>
+      <w:r>
+        <w:rPr>
+          <w:rFonts w:cstheme="majorHAnsi"/>
+        </w:rPr>
+        <w:t>Managerial requirements</w:t>
+      </w:r>
+    </w:p>
+    <w:p>
+      <w:pPr>
+        <w:pStyle w:val="Requirement-Header"/>
+        <w:rPr>
+          <w:rFonts w:asciiTheme="majorHAnsi" w:hAnsiTheme="majorHAnsi" w:cstheme="majorBidi"/>
+        </w:rPr>
+      </w:pPr>
+      <w:r>
+        <w:t>Provide a link to your planning dashboard in GitHub to review the tasks, their current status, and your schedule.</w:t>
+      </w:r>
+      <w:r>
+        <w:rPr>
+          <w:rFonts w:asciiTheme="majorHAnsi" w:hAnsiTheme="majorHAnsi" w:cstheme="majorBidi"/>
+        </w:rPr>
         <w:t xml:space="preserve"> </w:t>
       </w:r>
-      <w:permEnd w:id="1733719730"/>
-      <w:r>
-        <w:t xml:space="preserve">   </w:t>
-      </w:r>
-    </w:p>
-    <w:p>
-      <w:pPr>
-        <w:pStyle w:val="Ttulo2"/>
-        <w:rPr>
-          <w:rFonts w:cstheme="majorHAnsi"/>
-        </w:rPr>
-      </w:pPr>
-      <w:r>
-        <w:rPr>
-          <w:rFonts w:cstheme="majorHAnsi"/>
-        </w:rPr>
-        <w:t>Non-functional requirements</w:t>
-      </w:r>
-    </w:p>
-    <w:p>
-      <w:pPr>
-        <w:rPr>
-          <w:rFonts w:asciiTheme="majorHAnsi" w:hAnsiTheme="majorHAnsi" w:cstheme="majorHAnsi"/>
-        </w:rPr>
-      </w:pPr>
-      <w:r>
-        <w:rPr>
-          <w:rFonts w:asciiTheme="majorHAnsi" w:hAnsiTheme="majorHAnsi" w:cstheme="majorHAnsi"/>
-        </w:rPr>
-        <w:t>Intentionally blank.</w:t>
-      </w:r>
-    </w:p>
-    <w:p>
-      <w:pPr>
-        <w:pStyle w:val="Ttulo2"/>
-        <w:rPr>
-          <w:rFonts w:cstheme="majorHAnsi"/>
-        </w:rPr>
-      </w:pPr>
-      <w:r>
-        <w:rPr>
-          <w:rFonts w:cstheme="majorHAnsi"/>
-        </w:rPr>
-        <w:t>Testing requirements</w:t>
-      </w:r>
-    </w:p>
-    <w:p>
-      <w:pPr>
-        <w:rPr>
-          <w:rFonts w:asciiTheme="majorHAnsi" w:hAnsiTheme="majorHAnsi" w:cstheme="majorHAnsi"/>
-        </w:rPr>
-      </w:pPr>
-      <w:r>
-        <w:rPr>
-          <w:rFonts w:asciiTheme="majorHAnsi" w:hAnsiTheme="majorHAnsi" w:cstheme="majorHAnsi"/>
-        </w:rPr>
-        <w:t>Intentionally blank.</w:t>
-      </w:r>
-    </w:p>
-    <w:p>
-      <w:pPr>
-        <w:pStyle w:val="Ttulo2"/>
-        <w:rPr>
-          <w:rFonts w:cstheme="majorHAnsi"/>
-        </w:rPr>
-      </w:pPr>
-      <w:r>
-        <w:rPr>
-          <w:rFonts w:cstheme="majorHAnsi"/>
-        </w:rPr>
-        <w:t>Managerial requirements</w:t>
-      </w:r>
-    </w:p>
-    <w:p>
-      <w:pPr>
-        <w:pStyle w:val="Requirement-Header"/>
-        <w:rPr>
-          <w:rFonts w:asciiTheme="majorHAnsi" w:hAnsiTheme="majorHAnsi" w:cstheme="majorBidi"/>
-        </w:rPr>
-      </w:pPr>
-      <w:r>
-        <w:t>Provide a link to your planning dashboard in GitHub to review the tasks, their current status, and your schedule.</w:t>
-      </w:r>
-      <w:r>
-        <w:rPr>
-          <w:rFonts w:asciiTheme="majorHAnsi" w:hAnsiTheme="majorHAnsi" w:cstheme="majorBidi"/>
-        </w:rPr>
-        <w:t xml:space="preserve"> </w:t>
-      </w:r>
-    </w:p>
-    <w:permStart w:id="15891997" w:edGrp="everyone"/>
+    </w:p>
     <w:p>
       <w:pPr>
         <w:pStyle w:val="Comment-Grader"/>
@@ -965,6 +952,7 @@
           <w15:appearance w15:val="hidden"/>
           <w:text/>
         </w:sdtPr>
+        <w:sdtEndPr/>
         <w:sdtContent>
           <w:r>
             <w:t xml:space="preserve"> </w:t>
@@ -977,7 +965,6 @@
           </w:r>
         </w:sdtContent>
       </w:sdt>
-      <w:permEnd w:id="15891997"/>
       <w:r>
         <w:t xml:space="preserve">   </w:t>
       </w:r>
@@ -1057,7 +1044,6 @@
         <w:rPr>
           <w:rFonts w:cstheme="majorHAnsi"/>
         </w:rPr>
-        <w:lastRenderedPageBreak/>
         <w:t>MANDATORY</w:t>
       </w:r>
       <w:r>
@@ -1247,7 +1233,6 @@
         <w:t xml:space="preserve">. </w:t>
       </w:r>
     </w:p>
-    <w:permStart w:id="1580534963" w:edGrp="everyone"/>
     <w:p>
       <w:pPr>
         <w:pStyle w:val="Comment-Grader"/>
@@ -1262,13 +1247,19 @@
           <w15:appearance w15:val="hidden"/>
           <w:text/>
         </w:sdtPr>
+        <w:sdtEndPr/>
         <w:sdtContent>
           <w:r>
-            <w:t xml:space="preserve">    </w:t>
+            <w:t xml:space="preserve">  </w:t>
+          </w:r>
+          <w:r>
+            <w:t>X</w:t>
+          </w:r>
+          <w:r>
+            <w:t xml:space="preserve">  </w:t>
           </w:r>
         </w:sdtContent>
       </w:sdt>
-      <w:permEnd w:id="1580534963"/>
       <w:r>
         <w:t xml:space="preserve">  </w:t>
       </w:r>
@@ -1496,7 +1487,6 @@
       </w:r>
       <w:bookmarkEnd w:id="0"/>
     </w:p>
-    <w:permStart w:id="1685676958" w:edGrp="everyone"/>
     <w:p>
       <w:pPr>
         <w:pStyle w:val="Comment-Grader"/>
@@ -1511,13 +1501,19 @@
           <w15:appearance w15:val="hidden"/>
           <w:text/>
         </w:sdtPr>
+        <w:sdtEndPr/>
         <w:sdtContent>
           <w:r>
-            <w:t xml:space="preserve">    </w:t>
+            <w:t xml:space="preserve">  </w:t>
+          </w:r>
+          <w:r>
+            <w:t>X</w:t>
+          </w:r>
+          <w:r>
+            <w:t xml:space="preserve">  </w:t>
           </w:r>
         </w:sdtContent>
       </w:sdt>
-      <w:permEnd w:id="1685676958"/>
       <w:r>
         <w:t xml:space="preserve"> </w:t>
       </w:r>
@@ -1713,7 +1709,6 @@
       </w:r>
     </w:p>
     <w:bookmarkStart w:id="1" w:name="_Hlk157677981"/>
-    <w:permStart w:id="339812661" w:edGrp="everyone"/>
     <w:p>
       <w:pPr>
         <w:pStyle w:val="Comment-Grader"/>
@@ -1727,13 +1722,19 @@
           </w:placeholder>
           <w:text/>
         </w:sdtPr>
+        <w:sdtEndPr/>
         <w:sdtContent>
           <w:r>
-            <w:t xml:space="preserve">    </w:t>
+            <w:t xml:space="preserve">   </w:t>
+          </w:r>
+          <w:r>
+            <w:t>X</w:t>
+          </w:r>
+          <w:r>
+            <w:t xml:space="preserve"> </w:t>
           </w:r>
         </w:sdtContent>
       </w:sdt>
-      <w:permEnd w:id="339812661"/>
       <w:r>
         <w:t xml:space="preserve">   </w:t>
       </w:r>
@@ -1929,7 +1930,6 @@
         <w:t xml:space="preserve"> </w:t>
       </w:r>
     </w:p>
-    <w:permStart w:id="891315281" w:edGrp="everyone"/>
     <w:p>
       <w:pPr>
         <w:pStyle w:val="Comment-Grader"/>
@@ -1944,13 +1944,19 @@
           <w15:appearance w15:val="hidden"/>
           <w:text/>
         </w:sdtPr>
+        <w:sdtEndPr/>
         <w:sdtContent>
           <w:r>
-            <w:t xml:space="preserve">    </w:t>
+            <w:t xml:space="preserve">  </w:t>
+          </w:r>
+          <w:r>
+            <w:t>X</w:t>
+          </w:r>
+          <w:r>
+            <w:t xml:space="preserve">  </w:t>
           </w:r>
         </w:sdtContent>
       </w:sdt>
-      <w:permEnd w:id="891315281"/>
     </w:p>
     <w:p>
       <w:pPr>
@@ -1980,7 +1986,6 @@
         <w:t xml:space="preserve">.  </w:t>
       </w:r>
     </w:p>
-    <w:permStart w:id="2088853596" w:edGrp="everyone"/>
     <w:p>
       <w:pPr>
         <w:pStyle w:val="Comment-Grader"/>
@@ -1995,13 +2000,19 @@
           <w15:appearance w15:val="hidden"/>
           <w:text/>
         </w:sdtPr>
+        <w:sdtEndPr/>
         <w:sdtContent>
           <w:r>
-            <w:t xml:space="preserve">    </w:t>
+            <w:t xml:space="preserve">  </w:t>
+          </w:r>
+          <w:r>
+            <w:t>X</w:t>
+          </w:r>
+          <w:r>
+            <w:t xml:space="preserve">  </w:t>
           </w:r>
         </w:sdtContent>
       </w:sdt>
-      <w:permEnd w:id="2088853596"/>
       <w:r>
         <w:t xml:space="preserve">   </w:t>
       </w:r>
@@ -2034,7 +2045,6 @@
         <w:rPr>
           <w:rFonts w:cstheme="majorHAnsi"/>
         </w:rPr>
-        <w:lastRenderedPageBreak/>
         <w:t>MANDATORY</w:t>
       </w:r>
       <w:r>
@@ -2239,7 +2249,6 @@
         <w:t xml:space="preserve">. </w:t>
       </w:r>
     </w:p>
-    <w:permStart w:id="8470091" w:edGrp="everyone"/>
     <w:p>
       <w:pPr>
         <w:pStyle w:val="Comment-Grader"/>
@@ -2254,13 +2263,13 @@
           <w15:appearance w15:val="hidden"/>
           <w:text/>
         </w:sdtPr>
+        <w:sdtEndPr/>
         <w:sdtContent>
           <w:r>
             <w:t xml:space="preserve">    </w:t>
           </w:r>
         </w:sdtContent>
       </w:sdt>
-      <w:permEnd w:id="8470091"/>
       <w:r>
         <w:t xml:space="preserve">    </w:t>
       </w:r>
@@ -2376,7 +2385,6 @@
         <w:t>.</w:t>
       </w:r>
     </w:p>
-    <w:permStart w:id="66585966" w:edGrp="everyone"/>
     <w:p>
       <w:pPr>
         <w:pStyle w:val="Comment-Grader"/>
@@ -2391,13 +2399,13 @@
           <w15:appearance w15:val="hidden"/>
           <w:text/>
         </w:sdtPr>
+        <w:sdtEndPr/>
         <w:sdtContent>
           <w:r>
             <w:t xml:space="preserve">    </w:t>
           </w:r>
         </w:sdtContent>
       </w:sdt>
-      <w:permEnd w:id="66585966"/>
       <w:r>
         <w:t xml:space="preserve">    </w:t>
       </w:r>
@@ -2499,7 +2507,6 @@
         <w:t xml:space="preserve">.  </w:t>
       </w:r>
     </w:p>
-    <w:permStart w:id="160768578" w:edGrp="everyone"/>
     <w:p>
       <w:pPr>
         <w:pStyle w:val="Comment-Grader"/>
@@ -2514,13 +2521,13 @@
           <w15:appearance w15:val="hidden"/>
           <w:text/>
         </w:sdtPr>
+        <w:sdtEndPr/>
         <w:sdtContent>
           <w:r>
             <w:t xml:space="preserve">    </w:t>
           </w:r>
         </w:sdtContent>
       </w:sdt>
-      <w:permEnd w:id="160768578"/>
       <w:r>
         <w:t xml:space="preserve">   </w:t>
       </w:r>
@@ -2540,7 +2547,6 @@
         <w:rPr>
           <w:rFonts w:cstheme="majorHAnsi"/>
         </w:rPr>
-        <w:lastRenderedPageBreak/>
         <w:t>MANDATORY</w:t>
       </w:r>
       <w:r>
@@ -2584,7 +2590,6 @@
         <w:t xml:space="preserve">Create appropriate indices for your entities, if required.  </w:t>
       </w:r>
     </w:p>
-    <w:permStart w:id="1892182379" w:edGrp="everyone"/>
     <w:p>
       <w:pPr>
         <w:pStyle w:val="Comment-Grader"/>
@@ -2602,13 +2607,13 @@
           <w15:appearance w15:val="hidden"/>
           <w:text/>
         </w:sdtPr>
+        <w:sdtEndPr/>
         <w:sdtContent>
           <w:r>
             <w:t xml:space="preserve">    </w:t>
           </w:r>
         </w:sdtContent>
       </w:sdt>
-      <w:permEnd w:id="1892182379"/>
       <w:r>
         <w:t xml:space="preserve">   </w:t>
       </w:r>
@@ -2705,7 +2710,6 @@
         <w:t xml:space="preserve">. </w:t>
       </w:r>
     </w:p>
-    <w:permStart w:id="973563344" w:edGrp="everyone"/>
     <w:p>
       <w:pPr>
         <w:pStyle w:val="Comment-Grader"/>
@@ -2719,13 +2723,13 @@
           </w:placeholder>
           <w:text/>
         </w:sdtPr>
+        <w:sdtEndPr/>
         <w:sdtContent>
           <w:r>
             <w:t xml:space="preserve">    </w:t>
           </w:r>
         </w:sdtContent>
       </w:sdt>
-      <w:permEnd w:id="973563344"/>
       <w:r>
         <w:t xml:space="preserve">   </w:t>
       </w:r>
@@ -2758,7 +2762,6 @@
         <w:t xml:space="preserve">.  </w:t>
       </w:r>
     </w:p>
-    <w:permStart w:id="1596406966" w:edGrp="everyone"/>
     <w:p>
       <w:pPr>
         <w:pStyle w:val="Comment-Grader"/>
@@ -2773,13 +2776,13 @@
           <w15:appearance w15:val="hidden"/>
           <w:text/>
         </w:sdtPr>
+        <w:sdtEndPr/>
         <w:sdtContent>
           <w:r>
             <w:t xml:space="preserve">    </w:t>
           </w:r>
         </w:sdtContent>
       </w:sdt>
-      <w:permEnd w:id="1596406966"/>
       <w:r>
         <w:t xml:space="preserve">   </w:t>
       </w:r>
@@ -2795,7 +2798,6 @@
         <w:t xml:space="preserve">. </w:t>
       </w:r>
     </w:p>
-    <w:permStart w:id="966666940" w:edGrp="everyone"/>
     <w:p>
       <w:pPr>
         <w:pStyle w:val="Comment-Grader"/>
@@ -2809,13 +2811,13 @@
           </w:placeholder>
           <w:text/>
         </w:sdtPr>
+        <w:sdtEndPr/>
         <w:sdtContent>
           <w:r>
             <w:t xml:space="preserve">    </w:t>
           </w:r>
         </w:sdtContent>
       </w:sdt>
-      <w:permEnd w:id="966666940"/>
       <w:r>
         <w:t xml:space="preserve">  </w:t>
       </w:r>
@@ -2855,7 +2857,6 @@
         <w:rPr>
           <w:rFonts w:cstheme="majorHAnsi"/>
         </w:rPr>
-        <w:lastRenderedPageBreak/>
         <w:t>SUPPLEMENTARY I</w:t>
       </w:r>
       <w:r>
@@ -3106,7 +3107,6 @@
         <w:rPr>
           <w:rFonts w:cstheme="majorHAnsi"/>
         </w:rPr>
-        <w:lastRenderedPageBreak/>
         <w:t>SUPPLEMENTARY I</w:t>
       </w:r>
       <w:r>
@@ -3366,7 +3366,6 @@
         <w:t xml:space="preserve">. </w:t>
       </w:r>
     </w:p>
-    <w:permStart w:id="601818212" w:edGrp="everyone"/>
     <w:p>
       <w:pPr>
         <w:pStyle w:val="Comment-Grader"/>
@@ -3387,6 +3386,7 @@
           <w15:appearance w15:val="hidden"/>
           <w:text/>
         </w:sdtPr>
+        <w:sdtEndPr/>
         <w:sdtContent>
           <w:r>
             <w:rPr>
@@ -3396,7 +3396,6 @@
           </w:r>
         </w:sdtContent>
       </w:sdt>
-      <w:permEnd w:id="601818212"/>
       <w:r>
         <w:rPr>
           <w:lang w:val="en-US"/>
@@ -3534,7 +3533,6 @@
         <w:t xml:space="preserve"> </w:t>
       </w:r>
     </w:p>
-    <w:permStart w:id="710168241" w:edGrp="everyone"/>
     <w:p>
       <w:pPr>
         <w:pStyle w:val="Comment-Grader"/>
@@ -3549,13 +3547,19 @@
           <w15:appearance w15:val="hidden"/>
           <w:text/>
         </w:sdtPr>
+        <w:sdtEndPr/>
         <w:sdtContent>
           <w:r>
-            <w:t xml:space="preserve">    </w:t>
+            <w:t xml:space="preserve">  </w:t>
+          </w:r>
+          <w:r>
+            <w:t>X</w:t>
+          </w:r>
+          <w:r>
+            <w:t xml:space="preserve">  </w:t>
           </w:r>
         </w:sdtContent>
       </w:sdt>
-      <w:permEnd w:id="710168241"/>
       <w:r>
         <w:t xml:space="preserve">   </w:t>
       </w:r>
@@ -3581,7 +3585,6 @@
         <w:rPr>
           <w:rFonts w:cstheme="majorHAnsi"/>
         </w:rPr>
-        <w:lastRenderedPageBreak/>
         <w:t>SUPPLEMENTARY I</w:t>
       </w:r>
       <w:r>
@@ -3690,7 +3693,6 @@
         <w:t xml:space="preserve">. </w:t>
       </w:r>
     </w:p>
-    <w:permStart w:id="612506362" w:edGrp="everyone"/>
     <w:p>
       <w:pPr>
         <w:pStyle w:val="Comment-Grader"/>
@@ -3705,13 +3707,13 @@
           <w15:appearance w15:val="hidden"/>
           <w:text/>
         </w:sdtPr>
+        <w:sdtEndPr/>
         <w:sdtContent>
           <w:r>
             <w:t xml:space="preserve">    </w:t>
           </w:r>
         </w:sdtContent>
       </w:sdt>
-      <w:permEnd w:id="612506362"/>
       <w:r>
         <w:t xml:space="preserve">   </w:t>
       </w:r>
@@ -3753,7 +3755,6 @@
         <w:t xml:space="preserve">. </w:t>
       </w:r>
     </w:p>
-    <w:permStart w:id="1231174564" w:edGrp="everyone"/>
     <w:p>
       <w:pPr>
         <w:pStyle w:val="Comment-Grader"/>
@@ -3768,13 +3769,13 @@
           <w15:appearance w15:val="hidden"/>
           <w:text/>
         </w:sdtPr>
+        <w:sdtEndPr/>
         <w:sdtContent>
           <w:r>
             <w:t xml:space="preserve">    </w:t>
           </w:r>
         </w:sdtContent>
       </w:sdt>
-      <w:permEnd w:id="1231174564"/>
       <w:r>
         <w:t xml:space="preserve">   </w:t>
       </w:r>
@@ -3834,7 +3835,6 @@
         <w:t xml:space="preserve"> (including the passengers).</w:t>
       </w:r>
     </w:p>
-    <w:permStart w:id="1374191219" w:edGrp="everyone"/>
     <w:p>
       <w:pPr>
         <w:pStyle w:val="Comment-Grader"/>
@@ -3849,13 +3849,13 @@
           <w15:appearance w15:val="hidden"/>
           <w:text/>
         </w:sdtPr>
+        <w:sdtEndPr/>
         <w:sdtContent>
           <w:r>
             <w:t xml:space="preserve">    </w:t>
           </w:r>
         </w:sdtContent>
       </w:sdt>
-      <w:permEnd w:id="1374191219"/>
       <w:r>
         <w:t xml:space="preserve">    </w:t>
       </w:r>
@@ -3899,7 +3899,6 @@
         <w:t xml:space="preserve">Show their customer dashboards. </w:t>
       </w:r>
     </w:p>
-    <w:permStart w:id="1684496906" w:edGrp="everyone"/>
     <w:p>
       <w:pPr>
         <w:pBdr>
@@ -3936,6 +3935,7 @@
           <w15:appearance w15:val="hidden"/>
           <w:text/>
         </w:sdtPr>
+        <w:sdtEndPr/>
         <w:sdtContent>
           <w:r>
             <w:rPr>
@@ -3957,7 +3957,6 @@
         </w:rPr>
         <w:t xml:space="preserve">    </w:t>
       </w:r>
-      <w:permEnd w:id="1684496906"/>
     </w:p>
     <w:p>
       <w:pPr>
@@ -4062,7 +4061,6 @@
         <w:t xml:space="preserve"> </w:t>
       </w:r>
     </w:p>
-    <w:permStart w:id="1655732591" w:edGrp="everyone"/>
     <w:p>
       <w:pPr>
         <w:pStyle w:val="Comment-Grader"/>
@@ -4076,13 +4074,13 @@
           </w:placeholder>
           <w:text/>
         </w:sdtPr>
+        <w:sdtEndPr/>
         <w:sdtContent>
           <w:r>
             <w:t xml:space="preserve">    </w:t>
           </w:r>
         </w:sdtContent>
       </w:sdt>
-      <w:permEnd w:id="1655732591"/>
       <w:r>
         <w:t xml:space="preserve">   </w:t>
       </w:r>
@@ -4115,7 +4113,6 @@
         <w:rPr>
           <w:rFonts w:cstheme="majorHAnsi"/>
         </w:rPr>
-        <w:lastRenderedPageBreak/>
         <w:t>SUPPLEMENTARY I</w:t>
       </w:r>
       <w:r>
@@ -4300,7 +4297,6 @@
         <w:t xml:space="preserve"> </w:t>
       </w:r>
     </w:p>
-    <w:permStart w:id="106053395" w:edGrp="everyone"/>
     <w:p>
       <w:pPr>
         <w:pStyle w:val="Comment-Grader"/>
@@ -4315,13 +4311,13 @@
           <w15:appearance w15:val="hidden"/>
           <w:text/>
         </w:sdtPr>
+        <w:sdtEndPr/>
         <w:sdtContent>
           <w:r>
             <w:t xml:space="preserve">    </w:t>
           </w:r>
         </w:sdtContent>
       </w:sdt>
-      <w:permEnd w:id="106053395"/>
       <w:r>
         <w:t xml:space="preserve">  </w:t>
       </w:r>
@@ -4357,7 +4353,6 @@
         <w:t xml:space="preserve">. </w:t>
       </w:r>
     </w:p>
-    <w:permStart w:id="778114813" w:edGrp="everyone"/>
     <w:p>
       <w:pPr>
         <w:pStyle w:val="Comment-Grader"/>
@@ -4372,13 +4367,13 @@
           <w15:appearance w15:val="hidden"/>
           <w:text/>
         </w:sdtPr>
+        <w:sdtEndPr/>
         <w:sdtContent>
           <w:r>
             <w:t xml:space="preserve">    </w:t>
           </w:r>
         </w:sdtContent>
       </w:sdt>
-      <w:permEnd w:id="778114813"/>
       <w:r>
         <w:t xml:space="preserve">   </w:t>
       </w:r>
@@ -4417,7 +4412,6 @@
         <w:rPr>
           <w:rFonts w:cstheme="majorHAnsi"/>
         </w:rPr>
-        <w:lastRenderedPageBreak/>
         <w:t>SUPPLEMENTARY II</w:t>
       </w:r>
       <w:r>
@@ -4599,7 +4593,6 @@
         <w:t xml:space="preserve">. </w:t>
       </w:r>
     </w:p>
-    <w:permStart w:id="1586913091" w:edGrp="everyone"/>
     <w:p>
       <w:pPr>
         <w:pStyle w:val="Comment-Grader"/>
@@ -4614,13 +4607,13 @@
           <w15:appearance w15:val="hidden"/>
           <w:text/>
         </w:sdtPr>
+        <w:sdtEndPr/>
         <w:sdtContent>
           <w:r>
             <w:t xml:space="preserve">    </w:t>
           </w:r>
         </w:sdtContent>
       </w:sdt>
-      <w:permEnd w:id="1586913091"/>
       <w:r>
         <w:t xml:space="preserve">    </w:t>
       </w:r>
@@ -4636,7 +4629,6 @@
         <w:t xml:space="preserve">. </w:t>
       </w:r>
     </w:p>
-    <w:permStart w:id="2088530734" w:edGrp="everyone"/>
     <w:p>
       <w:pPr>
         <w:pStyle w:val="Comment-Grader"/>
@@ -4651,13 +4643,13 @@
           <w15:appearance w15:val="hidden"/>
           <w:text/>
         </w:sdtPr>
+        <w:sdtEndPr/>
         <w:sdtContent>
           <w:r>
             <w:t xml:space="preserve">    </w:t>
           </w:r>
         </w:sdtContent>
       </w:sdt>
-      <w:permEnd w:id="2088530734"/>
       <w:r>
         <w:t xml:space="preserve">    </w:t>
       </w:r>
@@ -4730,7 +4722,6 @@
         <w:rPr>
           <w:rFonts w:cstheme="majorHAnsi"/>
         </w:rPr>
-        <w:lastRenderedPageBreak/>
         <w:t>SUPPLEMENTARY II</w:t>
       </w:r>
       <w:r>
@@ -4822,7 +4813,6 @@
         <w:t xml:space="preserve"> </w:t>
       </w:r>
     </w:p>
-    <w:permStart w:id="1033071327" w:edGrp="everyone"/>
     <w:p>
       <w:pPr>
         <w:pStyle w:val="Comment-Grader"/>
@@ -4843,6 +4833,7 @@
           <w15:appearance w15:val="hidden"/>
           <w:text/>
         </w:sdtPr>
+        <w:sdtEndPr/>
         <w:sdtContent>
           <w:r>
             <w:rPr>
@@ -4852,7 +4843,6 @@
           </w:r>
         </w:sdtContent>
       </w:sdt>
-      <w:permEnd w:id="1033071327"/>
       <w:r>
         <w:rPr>
           <w:lang w:val="en-US"/>
@@ -4990,7 +4980,6 @@
         <w:t xml:space="preserve">. </w:t>
       </w:r>
     </w:p>
-    <w:permStart w:id="1690990358" w:edGrp="everyone"/>
     <w:p>
       <w:pPr>
         <w:pStyle w:val="Comment-Grader"/>
@@ -5005,13 +4994,13 @@
           <w15:appearance w15:val="hidden"/>
           <w:text/>
         </w:sdtPr>
+        <w:sdtEndPr/>
         <w:sdtContent>
           <w:r>
             <w:t xml:space="preserve">    </w:t>
           </w:r>
         </w:sdtContent>
       </w:sdt>
-      <w:permEnd w:id="1690990358"/>
       <w:r>
         <w:t xml:space="preserve">   </w:t>
       </w:r>
@@ -5027,7 +5016,6 @@
         <w:t xml:space="preserve">. </w:t>
       </w:r>
     </w:p>
-    <w:permStart w:id="355165204" w:edGrp="everyone"/>
     <w:p>
       <w:pPr>
         <w:pStyle w:val="Comment-Grader"/>
@@ -5045,6 +5033,7 @@
           <w15:appearance w15:val="hidden"/>
           <w:text/>
         </w:sdtPr>
+        <w:sdtEndPr/>
         <w:sdtContent>
           <w:r>
             <w:rPr>
@@ -5054,7 +5043,6 @@
           </w:r>
         </w:sdtContent>
       </w:sdt>
-      <w:permEnd w:id="355165204"/>
       <w:r>
         <w:rPr>
           <w:lang w:val="en-US"/>
@@ -5083,7 +5071,6 @@
         <w:rPr>
           <w:rFonts w:cstheme="majorHAnsi"/>
         </w:rPr>
-        <w:lastRenderedPageBreak/>
         <w:t>SUPPLEMENTARY II</w:t>
       </w:r>
       <w:r>
@@ -5200,7 +5187,6 @@
         <w:t xml:space="preserve">. </w:t>
       </w:r>
     </w:p>
-    <w:permStart w:id="1760509187" w:edGrp="everyone"/>
     <w:p>
       <w:pPr>
         <w:pStyle w:val="Comment-Grader"/>
@@ -5214,13 +5200,13 @@
           </w:placeholder>
           <w:text/>
         </w:sdtPr>
+        <w:sdtEndPr/>
         <w:sdtContent>
           <w:r>
             <w:t xml:space="preserve">    </w:t>
           </w:r>
         </w:sdtContent>
       </w:sdt>
-      <w:permEnd w:id="1760509187"/>
       <w:r>
         <w:t xml:space="preserve">   </w:t>
       </w:r>
@@ -5270,7 +5256,6 @@
         <w:t xml:space="preserve">. </w:t>
       </w:r>
     </w:p>
-    <w:permStart w:id="223244989" w:edGrp="everyone"/>
     <w:p>
       <w:pPr>
         <w:pStyle w:val="Comment-Grader"/>
@@ -5284,13 +5269,13 @@
           </w:placeholder>
           <w:text/>
         </w:sdtPr>
+        <w:sdtEndPr/>
         <w:sdtContent>
           <w:r>
             <w:t xml:space="preserve">    </w:t>
           </w:r>
         </w:sdtContent>
       </w:sdt>
-      <w:permEnd w:id="223244989"/>
       <w:r>
         <w:t xml:space="preserve">   </w:t>
       </w:r>
@@ -5389,7 +5374,6 @@
         <w:t xml:space="preserve">. </w:t>
       </w:r>
     </w:p>
-    <w:permStart w:id="1359225216" w:edGrp="everyone"/>
     <w:p>
       <w:pPr>
         <w:pStyle w:val="Comment-Grader"/>
@@ -5404,13 +5388,13 @@
           <w15:appearance w15:val="hidden"/>
           <w:text/>
         </w:sdtPr>
+        <w:sdtEndPr/>
         <w:sdtContent>
           <w:r>
             <w:t xml:space="preserve">    </w:t>
           </w:r>
         </w:sdtContent>
       </w:sdt>
-      <w:permEnd w:id="1359225216"/>
       <w:r>
         <w:t xml:space="preserve">    </w:t>
       </w:r>
@@ -5426,7 +5410,6 @@
         <w:t xml:space="preserve">. </w:t>
       </w:r>
     </w:p>
-    <w:permStart w:id="484458533" w:edGrp="everyone"/>
     <w:p>
       <w:pPr>
         <w:pStyle w:val="Comment-Grader"/>
@@ -5440,13 +5423,13 @@
           </w:placeholder>
           <w:text/>
         </w:sdtPr>
+        <w:sdtEndPr/>
         <w:sdtContent>
           <w:r>
             <w:t xml:space="preserve">    </w:t>
           </w:r>
         </w:sdtContent>
       </w:sdt>
-      <w:permEnd w:id="484458533"/>
       <w:r>
         <w:t xml:space="preserve">   </w:t>
       </w:r>
@@ -5479,7 +5462,6 @@
         <w:rPr>
           <w:rFonts w:cstheme="majorHAnsi"/>
         </w:rPr>
-        <w:lastRenderedPageBreak/>
         <w:t>SUPPLEMENTARY II</w:t>
       </w:r>
       <w:r>
@@ -5634,7 +5616,6 @@
         <w:t xml:space="preserve">. </w:t>
       </w:r>
     </w:p>
-    <w:permStart w:id="231961501" w:edGrp="everyone"/>
     <w:p>
       <w:pPr>
         <w:pStyle w:val="Comment-Grader"/>
@@ -5649,13 +5630,13 @@
           <w15:appearance w15:val="hidden"/>
           <w:text/>
         </w:sdtPr>
+        <w:sdtEndPr/>
         <w:sdtContent>
           <w:r>
             <w:t xml:space="preserve">    </w:t>
           </w:r>
         </w:sdtContent>
       </w:sdt>
-      <w:permEnd w:id="231961501"/>
       <w:r>
         <w:t xml:space="preserve">  </w:t>
       </w:r>
@@ -5685,7 +5666,6 @@
         <w:t xml:space="preserve">. </w:t>
       </w:r>
     </w:p>
-    <w:permStart w:id="1976310351" w:edGrp="everyone"/>
     <w:p>
       <w:pPr>
         <w:pStyle w:val="Comment-Grader"/>
@@ -5699,13 +5679,13 @@
           </w:placeholder>
           <w:text/>
         </w:sdtPr>
+        <w:sdtEndPr/>
         <w:sdtContent>
           <w:r>
             <w:t xml:space="preserve">    </w:t>
           </w:r>
         </w:sdtContent>
       </w:sdt>
-      <w:permEnd w:id="1976310351"/>
       <w:r>
         <w:t xml:space="preserve">   </w:t>
       </w:r>
@@ -5721,7 +5701,6 @@
         <w:t xml:space="preserve">. </w:t>
       </w:r>
     </w:p>
-    <w:permStart w:id="923690285" w:edGrp="everyone"/>
     <w:p>
       <w:pPr>
         <w:pStyle w:val="Comment-Grader"/>
@@ -5735,13 +5714,13 @@
           </w:placeholder>
           <w:text/>
         </w:sdtPr>
+        <w:sdtEndPr/>
         <w:sdtContent>
           <w:r>
             <w:t xml:space="preserve">    </w:t>
           </w:r>
         </w:sdtContent>
       </w:sdt>
-      <w:permEnd w:id="923690285"/>
       <w:r>
         <w:t xml:space="preserve">   </w:t>
       </w:r>
@@ -9578,9 +9557,11 @@
     <w:rsid w:val="004A43F4"/>
     <w:rsid w:val="004B23B9"/>
     <w:rsid w:val="004D7778"/>
+    <w:rsid w:val="004D7C45"/>
     <w:rsid w:val="0054309A"/>
     <w:rsid w:val="005650B2"/>
     <w:rsid w:val="00635F6F"/>
+    <w:rsid w:val="00782A3E"/>
     <w:rsid w:val="00791580"/>
     <w:rsid w:val="00794714"/>
     <w:rsid w:val="007A55FF"/>
@@ -9632,8 +9613,8 @@
   </m:mathPr>
   <w:themeFontLang w:val="es-ES" w:eastAsia="ja-JP" w:bidi="ar-SA"/>
   <w:clrSchemeMapping w:bg1="light1" w:t1="dark1" w:bg2="light2" w:t2="dark2" w:accent1="accent1" w:accent2="accent2" w:accent3="accent3" w:accent4="accent4" w:accent5="accent5" w:accent6="accent6" w:hyperlink="hyperlink" w:followedHyperlink="followedHyperlink"/>
-  <w:decimalSymbol w:val="."/>
-  <w:listSeparator w:val=","/>
+  <w:decimalSymbol w:val=","/>
+  <w:listSeparator w:val=";"/>
   <w15:chartTrackingRefBased/>
 </w:settings>
 </file>

</xml_diff>

<commit_message>
docs: added link to dashboard
</commit_message>
<xml_diff>
--- a/reports/Student #2/02 - Requirements - Student #2.docx
+++ b/reports/Student #2/02 - Requirements - Student #2.docx
@@ -127,6 +127,7 @@
               </w:rPr>
               <w:tab/>
             </w:r>
+            <w:permStart w:id="379328249" w:edGrp="everyone"/>
             <w:sdt>
               <w:sdtPr>
                 <w:rPr>
@@ -140,7 +141,6 @@
                 <w15:appearance w15:val="hidden"/>
                 <w:text/>
               </w:sdtPr>
-              <w:sdtEndPr/>
               <w:sdtContent>
                 <w:r>
                   <w:rPr>
@@ -174,6 +174,7 @@
                 </w:r>
               </w:sdtContent>
             </w:sdt>
+            <w:permEnd w:id="379328249"/>
           </w:p>
         </w:tc>
       </w:tr>
@@ -215,6 +216,7 @@
               </w:rPr>
               <w:tab/>
             </w:r>
+            <w:permStart w:id="955522721" w:edGrp="everyone"/>
             <w:sdt>
               <w:sdtPr>
                 <w:rPr>
@@ -228,7 +230,6 @@
                 <w15:appearance w15:val="hidden"/>
                 <w:text/>
               </w:sdtPr>
-              <w:sdtEndPr/>
               <w:sdtContent>
                 <w:r>
                   <w:rPr>
@@ -244,6 +245,7 @@
                 </w:r>
               </w:sdtContent>
             </w:sdt>
+            <w:permEnd w:id="955522721"/>
           </w:p>
         </w:tc>
       </w:tr>
@@ -301,6 +303,7 @@
               </w:rPr>
               <w:tab/>
             </w:r>
+            <w:permStart w:id="1490430286" w:edGrp="everyone"/>
             <w:r>
               <w:rPr>
                 <w:rFonts w:asciiTheme="majorHAnsi" w:hAnsiTheme="majorHAnsi" w:cstheme="majorBidi"/>
@@ -321,7 +324,6 @@
                 <w15:appearance w15:val="hidden"/>
                 <w:text/>
               </w:sdtPr>
-              <w:sdtEndPr/>
               <w:sdtContent>
                 <w:r>
                   <w:rPr>
@@ -340,6 +342,7 @@
               </w:sdtContent>
             </w:sdt>
           </w:p>
+          <w:permEnd w:id="1490430286"/>
           <w:p>
             <w:pPr>
               <w:pStyle w:val="Sinespaciado"/>
@@ -369,6 +372,7 @@
               </w:rPr>
               <w:tab/>
             </w:r>
+            <w:permStart w:id="1588551831" w:edGrp="everyone"/>
             <w:sdt>
               <w:sdtPr>
                 <w:rPr>
@@ -383,7 +387,6 @@
                 <w15:appearance w15:val="hidden"/>
                 <w:text/>
               </w:sdtPr>
-              <w:sdtEndPr/>
               <w:sdtContent>
                 <w:r>
                   <w:rPr>
@@ -410,6 +413,7 @@
                 </w:r>
               </w:sdtContent>
             </w:sdt>
+            <w:permEnd w:id="1588551831"/>
           </w:p>
           <w:p>
             <w:pPr>
@@ -438,6 +442,7 @@
               </w:rPr>
               <w:tab/>
             </w:r>
+            <w:permStart w:id="441854091" w:edGrp="everyone"/>
             <w:sdt>
               <w:sdtPr>
                 <w:rPr>
@@ -452,7 +457,6 @@
                 <w15:appearance w15:val="hidden"/>
                 <w:text/>
               </w:sdtPr>
-              <w:sdtEndPr/>
               <w:sdtContent>
                 <w:r>
                   <w:rPr>
@@ -491,6 +495,7 @@
                 </w:r>
               </w:sdtContent>
             </w:sdt>
+            <w:permEnd w:id="441854091"/>
           </w:p>
           <w:p>
             <w:pPr>
@@ -519,6 +524,7 @@
               </w:rPr>
               <w:tab/>
             </w:r>
+            <w:permStart w:id="16126159" w:edGrp="everyone"/>
             <w:sdt>
               <w:sdtPr>
                 <w:rPr>
@@ -532,7 +538,6 @@
                 <w15:appearance w15:val="hidden"/>
                 <w:text/>
               </w:sdtPr>
-              <w:sdtEndPr/>
               <w:sdtContent>
                 <w:r>
                   <w:rPr>
@@ -554,6 +559,7 @@
                 </w:r>
               </w:sdtContent>
             </w:sdt>
+            <w:permEnd w:id="16126159"/>
           </w:p>
         </w:tc>
       </w:tr>
@@ -601,6 +607,7 @@
               </w:rPr>
               <w:tab/>
             </w:r>
+            <w:permStart w:id="925041655" w:edGrp="everyone"/>
             <w:sdt>
               <w:sdtPr>
                 <w:rPr>
@@ -615,7 +622,6 @@
                 <w15:appearance w15:val="hidden"/>
                 <w:text/>
               </w:sdtPr>
-              <w:sdtEndPr/>
               <w:sdtContent>
                 <w:r>
                   <w:rPr>
@@ -640,6 +646,7 @@
                 </w:r>
               </w:sdtContent>
             </w:sdt>
+            <w:permEnd w:id="925041655"/>
           </w:p>
         </w:tc>
       </w:tr>
@@ -656,6 +663,7 @@
         <w:rPr>
           <w:rFonts w:cstheme="majorHAnsi"/>
         </w:rPr>
+        <w:lastRenderedPageBreak/>
         <w:t>MANDATORY</w:t>
       </w:r>
       <w:r>
@@ -825,6 +833,7 @@
         <w:t>” denotes your name/s.</w:t>
       </w:r>
     </w:p>
+    <w:permStart w:id="1733719730" w:edGrp="everyone"/>
     <w:p>
       <w:pPr>
         <w:pStyle w:val="Comment-Grader"/>
@@ -839,7 +848,6 @@
           <w15:appearance w15:val="hidden"/>
           <w:text/>
         </w:sdtPr>
-        <w:sdtEndPr/>
         <w:sdtContent>
           <w:r>
             <w:t xml:space="preserve">  </w:t>
@@ -850,7 +858,11 @@
         </w:sdtContent>
       </w:sdt>
       <w:r>
-        <w:t xml:space="preserve">    </w:t>
+        <w:t xml:space="preserve"> </w:t>
+      </w:r>
+      <w:permEnd w:id="1733719730"/>
+      <w:r>
+        <w:t xml:space="preserve">   </w:t>
       </w:r>
     </w:p>
     <w:p>
@@ -938,6 +950,7 @@
         <w:t xml:space="preserve"> </w:t>
       </w:r>
     </w:p>
+    <w:permStart w:id="15891997" w:edGrp="everyone"/>
     <w:p>
       <w:pPr>
         <w:pStyle w:val="Comment-Grader"/>
@@ -952,7 +965,6 @@
           <w15:appearance w15:val="hidden"/>
           <w:text/>
         </w:sdtPr>
-        <w:sdtEndPr/>
         <w:sdtContent>
           <w:r>
             <w:t xml:space="preserve"> </w:t>
@@ -965,6 +977,7 @@
           </w:r>
         </w:sdtContent>
       </w:sdt>
+      <w:permEnd w:id="15891997"/>
       <w:r>
         <w:t xml:space="preserve">   </w:t>
       </w:r>
@@ -1044,6 +1057,7 @@
         <w:rPr>
           <w:rFonts w:cstheme="majorHAnsi"/>
         </w:rPr>
+        <w:lastRenderedPageBreak/>
         <w:t>MANDATORY</w:t>
       </w:r>
       <w:r>
@@ -1233,6 +1247,7 @@
         <w:t xml:space="preserve">. </w:t>
       </w:r>
     </w:p>
+    <w:permStart w:id="1580534963" w:edGrp="everyone"/>
     <w:p>
       <w:pPr>
         <w:pStyle w:val="Comment-Grader"/>
@@ -1247,7 +1262,6 @@
           <w15:appearance w15:val="hidden"/>
           <w:text/>
         </w:sdtPr>
-        <w:sdtEndPr/>
         <w:sdtContent>
           <w:r>
             <w:t xml:space="preserve">  </w:t>
@@ -1260,6 +1274,7 @@
           </w:r>
         </w:sdtContent>
       </w:sdt>
+      <w:permEnd w:id="1580534963"/>
       <w:r>
         <w:t xml:space="preserve">  </w:t>
       </w:r>
@@ -1487,6 +1502,7 @@
       </w:r>
       <w:bookmarkEnd w:id="0"/>
     </w:p>
+    <w:permStart w:id="1685676958" w:edGrp="everyone"/>
     <w:p>
       <w:pPr>
         <w:pStyle w:val="Comment-Grader"/>
@@ -1501,7 +1517,785 @@
           <w15:appearance w15:val="hidden"/>
           <w:text/>
         </w:sdtPr>
-        <w:sdtEndPr/>
+        <w:sdtContent>
+          <w:r>
+            <w:t xml:space="preserve">  </w:t>
+          </w:r>
+          <w:r>
+            <w:t xml:space="preserve">X </w:t>
+          </w:r>
+          <w:r>
+            <w:t xml:space="preserve"> </w:t>
+          </w:r>
+        </w:sdtContent>
+      </w:sdt>
+      <w:permEnd w:id="1685676958"/>
+      <w:r>
+        <w:t xml:space="preserve"> </w:t>
+      </w:r>
+      <w:r>
+        <w:t xml:space="preserve">   </w:t>
+      </w:r>
+    </w:p>
+    <w:p>
+      <w:pPr>
+        <w:pStyle w:val="Requirement-Header"/>
+      </w:pPr>
+      <w:r>
+        <w:t xml:space="preserve">A </w:t>
+      </w:r>
+      <w:r>
+        <w:rPr>
+          <w:b/>
+          <w:bCs/>
+        </w:rPr>
+        <w:t>passenger</w:t>
+      </w:r>
+      <w:r>
+        <w:t xml:space="preserve"> is </w:t>
+      </w:r>
+      <w:r>
+        <w:t xml:space="preserve">an </w:t>
+      </w:r>
+      <w:r>
+        <w:t>individual who take</w:t>
+      </w:r>
+      <w:r>
+        <w:t>s</w:t>
+      </w:r>
+      <w:r>
+        <w:t xml:space="preserve"> a flight and he or she must be registered in the corresponding booking</w:t>
+      </w:r>
+      <w:r>
+        <w:t>.</w:t>
+      </w:r>
+      <w:r>
+        <w:t xml:space="preserve"> </w:t>
+      </w:r>
+      <w:r>
+        <w:t xml:space="preserve">The system must store the following data about passengers: a </w:t>
+      </w:r>
+      <w:r>
+        <w:rPr>
+          <w:b/>
+          <w:bCs/>
+        </w:rPr>
+        <w:t xml:space="preserve">full </w:t>
+      </w:r>
+      <w:r>
+        <w:rPr>
+          <w:b/>
+          <w:bCs/>
+        </w:rPr>
+        <w:t>name</w:t>
+      </w:r>
+      <w:r>
+        <w:t xml:space="preserve"> (</w:t>
+      </w:r>
+      <w:r>
+        <w:t xml:space="preserve">shorter than </w:t>
+      </w:r>
+      <w:r>
+        <w:t>2</w:t>
+      </w:r>
+      <w:r>
+        <w:t>5</w:t>
+      </w:r>
+      <w:r>
+        <w:t>6</w:t>
+      </w:r>
+      <w:r>
+        <w:t xml:space="preserve"> characters</w:t>
+      </w:r>
+      <w:r>
+        <w:t>),</w:t>
+      </w:r>
+      <w:r>
+        <w:t xml:space="preserve"> an </w:t>
+      </w:r>
+      <w:r>
+        <w:rPr>
+          <w:b/>
+          <w:bCs/>
+        </w:rPr>
+        <w:t>email</w:t>
+      </w:r>
+      <w:r>
+        <w:t>,</w:t>
+      </w:r>
+      <w:r>
+        <w:t xml:space="preserve"> a </w:t>
+      </w:r>
+      <w:r>
+        <w:rPr>
+          <w:b/>
+          <w:bCs/>
+        </w:rPr>
+        <w:t>passport number</w:t>
+      </w:r>
+      <w:r>
+        <w:rPr>
+          <w:b/>
+          <w:bCs/>
+        </w:rPr>
+        <w:t xml:space="preserve"> </w:t>
+      </w:r>
+      <w:r>
+        <w:rPr>
+          <w:rFonts w:asciiTheme="majorHAnsi" w:hAnsiTheme="majorHAnsi" w:cstheme="majorBidi"/>
+        </w:rPr>
+        <w:t xml:space="preserve">(pattern </w:t>
+      </w:r>
+      <w:r>
+        <w:rPr>
+          <w:rFonts w:asciiTheme="majorHAnsi" w:hAnsiTheme="majorHAnsi" w:cstheme="majorBidi"/>
+        </w:rPr>
+        <w:t>“</w:t>
+      </w:r>
+      <w:r>
+        <w:rPr>
+          <w:lang w:val="en-US"/>
+        </w:rPr>
+        <w:t>^[A-Z0-9]{6,9}$</w:t>
+      </w:r>
+      <w:r>
+        <w:rPr>
+          <w:lang w:val="en-US"/>
+        </w:rPr>
+        <w:t>”</w:t>
+      </w:r>
+      <w:r>
+        <w:t>)</w:t>
+      </w:r>
+      <w:r>
+        <w:t xml:space="preserve">, </w:t>
+      </w:r>
+      <w:r>
+        <w:t xml:space="preserve">a </w:t>
+      </w:r>
+      <w:r>
+        <w:rPr>
+          <w:b/>
+          <w:bCs/>
+        </w:rPr>
+        <w:t>date of birth</w:t>
+      </w:r>
+      <w:r>
+        <w:t xml:space="preserve">, </w:t>
+      </w:r>
+      <w:r>
+        <w:t>and</w:t>
+      </w:r>
+      <w:r>
+        <w:t>,</w:t>
+      </w:r>
+      <w:r>
+        <w:t xml:space="preserve"> optionally,</w:t>
+      </w:r>
+      <w:r>
+        <w:t xml:space="preserve"> </w:t>
+      </w:r>
+      <w:r>
+        <w:t xml:space="preserve">his or her </w:t>
+      </w:r>
+      <w:r>
+        <w:rPr>
+          <w:b/>
+          <w:bCs/>
+        </w:rPr>
+        <w:t>special needs</w:t>
+      </w:r>
+      <w:r>
+        <w:t xml:space="preserve"> (shorter than </w:t>
+      </w:r>
+      <w:r>
+        <w:t>51</w:t>
+      </w:r>
+      <w:r>
+        <w:t xml:space="preserve"> characters</w:t>
+      </w:r>
+      <w:r>
+        <w:t>)</w:t>
+      </w:r>
+      <w:r>
+        <w:rPr>
+          <w:lang w:val="en-US"/>
+        </w:rPr>
+        <w:t>.</w:t>
+      </w:r>
+    </w:p>
+    <w:bookmarkStart w:id="1" w:name="_Hlk157677981"/>
+    <w:permStart w:id="339812661" w:edGrp="everyone"/>
+    <w:p>
+      <w:pPr>
+        <w:pStyle w:val="Comment-Grader"/>
+      </w:pPr>
+      <w:sdt>
+        <w:sdtPr>
+          <w:tag w:val="Verdict"/>
+          <w:id w:val="1856992905"/>
+          <w:placeholder>
+            <w:docPart w:val="D32C4B1310C0EF46BA1274D518A6FD8A"/>
+          </w:placeholder>
+          <w:text/>
+        </w:sdtPr>
+        <w:sdtContent>
+          <w:r>
+            <w:t xml:space="preserve">  </w:t>
+          </w:r>
+          <w:r>
+            <w:t xml:space="preserve">X </w:t>
+          </w:r>
+          <w:r>
+            <w:t xml:space="preserve"> </w:t>
+          </w:r>
+        </w:sdtContent>
+      </w:sdt>
+      <w:permEnd w:id="339812661"/>
+      <w:r>
+        <w:t xml:space="preserve">   </w:t>
+      </w:r>
+      <w:bookmarkEnd w:id="1"/>
+    </w:p>
+    <w:p>
+      <w:pPr>
+        <w:pStyle w:val="Ttulo2"/>
+        <w:rPr>
+          <w:rFonts w:cstheme="majorHAnsi"/>
+        </w:rPr>
+      </w:pPr>
+      <w:r>
+        <w:rPr>
+          <w:rFonts w:cstheme="majorHAnsi"/>
+        </w:rPr>
+        <w:t>Functional requirements</w:t>
+      </w:r>
+    </w:p>
+    <w:p>
+      <w:pPr>
+        <w:tabs>
+          <w:tab w:val="left" w:pos="284"/>
+        </w:tabs>
+        <w:rPr>
+          <w:rFonts w:asciiTheme="majorHAnsi" w:hAnsiTheme="majorHAnsi" w:cstheme="majorHAnsi"/>
+        </w:rPr>
+      </w:pPr>
+      <w:r>
+        <w:rPr>
+          <w:rFonts w:asciiTheme="majorHAnsi" w:hAnsiTheme="majorHAnsi" w:cstheme="majorHAnsi"/>
+        </w:rPr>
+        <w:t>Intentionally blank</w:t>
+      </w:r>
+      <w:r>
+        <w:rPr>
+          <w:rFonts w:asciiTheme="majorHAnsi" w:hAnsiTheme="majorHAnsi" w:cstheme="majorHAnsi"/>
+        </w:rPr>
+        <w:t xml:space="preserve">. </w:t>
+      </w:r>
+    </w:p>
+    <w:p>
+      <w:pPr>
+        <w:pStyle w:val="Ttulo2"/>
+        <w:rPr>
+          <w:rFonts w:cstheme="majorHAnsi"/>
+        </w:rPr>
+      </w:pPr>
+      <w:r>
+        <w:rPr>
+          <w:rFonts w:cstheme="majorHAnsi"/>
+        </w:rPr>
+        <w:t>Non-functional requirements</w:t>
+      </w:r>
+    </w:p>
+    <w:p>
+      <w:pPr>
+        <w:tabs>
+          <w:tab w:val="left" w:pos="284"/>
+        </w:tabs>
+        <w:rPr>
+          <w:rFonts w:asciiTheme="majorHAnsi" w:hAnsiTheme="majorHAnsi" w:cstheme="majorHAnsi"/>
+        </w:rPr>
+      </w:pPr>
+      <w:r>
+        <w:rPr>
+          <w:rFonts w:asciiTheme="majorHAnsi" w:hAnsiTheme="majorHAnsi" w:cstheme="majorHAnsi"/>
+        </w:rPr>
+        <w:t>Intentionally blank</w:t>
+      </w:r>
+      <w:r>
+        <w:rPr>
+          <w:rFonts w:asciiTheme="majorHAnsi" w:hAnsiTheme="majorHAnsi" w:cstheme="majorHAnsi"/>
+        </w:rPr>
+        <w:t xml:space="preserve">. </w:t>
+      </w:r>
+    </w:p>
+    <w:p>
+      <w:pPr>
+        <w:pStyle w:val="Ttulo2"/>
+        <w:rPr>
+          <w:rFonts w:cstheme="majorHAnsi"/>
+        </w:rPr>
+      </w:pPr>
+      <w:r>
+        <w:rPr>
+          <w:rFonts w:cstheme="majorHAnsi"/>
+        </w:rPr>
+        <w:t>Testing requirements</w:t>
+      </w:r>
+    </w:p>
+    <w:p>
+      <w:pPr>
+        <w:pStyle w:val="Requirement-Header"/>
+      </w:pPr>
+      <w:r>
+        <w:t>Produce assorted sample data to test your application informally</w:t>
+      </w:r>
+      <w:r>
+        <w:t xml:space="preserve">. </w:t>
+      </w:r>
+      <w:r>
+        <w:t xml:space="preserve"> The data must include two </w:t>
+      </w:r>
+      <w:r>
+        <w:rPr>
+          <w:b/>
+          <w:bCs/>
+        </w:rPr>
+        <w:t>customer</w:t>
+      </w:r>
+      <w:r>
+        <w:t xml:space="preserve"> accounts with credentials “</w:t>
+      </w:r>
+      <w:r>
+        <w:rPr>
+          <w:b/>
+          <w:bCs/>
+        </w:rPr>
+        <w:t>customer1</w:t>
+      </w:r>
+      <w:r>
+        <w:t>/</w:t>
+      </w:r>
+      <w:r>
+        <w:rPr>
+          <w:b/>
+          <w:bCs/>
+        </w:rPr>
+        <w:t>customer1</w:t>
+      </w:r>
+      <w:r>
+        <w:t>” and “</w:t>
+      </w:r>
+      <w:r>
+        <w:rPr>
+          <w:b/>
+          <w:bCs/>
+        </w:rPr>
+        <w:t>customer2</w:t>
+      </w:r>
+      <w:r>
+        <w:t>/</w:t>
+      </w:r>
+      <w:r>
+        <w:rPr>
+          <w:b/>
+          <w:bCs/>
+        </w:rPr>
+        <w:t>customer2</w:t>
+      </w:r>
+      <w:r>
+        <w:t>”</w:t>
+      </w:r>
+      <w:r>
+        <w:t xml:space="preserve">. </w:t>
+      </w:r>
+      <w:r>
+        <w:t xml:space="preserve"> </w:t>
+      </w:r>
+      <w:r>
+        <w:t>Create an additional customer account with credentials “</w:t>
+      </w:r>
+      <w:r>
+        <w:rPr>
+          <w:b/>
+          <w:bCs/>
+        </w:rPr>
+        <w:t xml:space="preserve">customer3/ customer3” </w:t>
+      </w:r>
+      <w:r>
+        <w:t xml:space="preserve">that </w:t>
+      </w:r>
+      <w:r>
+        <w:t>represents</w:t>
+      </w:r>
+      <w:r>
+        <w:t xml:space="preserve"> a customer with </w:t>
+      </w:r>
+      <w:r>
+        <w:t xml:space="preserve">only </w:t>
+      </w:r>
+      <w:r>
+        <w:t>profile</w:t>
+      </w:r>
+      <w:r>
+        <w:t xml:space="preserve"> data</w:t>
+      </w:r>
+      <w:r>
+        <w:t xml:space="preserve">.  </w:t>
+      </w:r>
+      <w:r>
+        <w:t xml:space="preserve"> </w:t>
+      </w:r>
+    </w:p>
+    <w:permStart w:id="891315281" w:edGrp="everyone"/>
+    <w:p>
+      <w:pPr>
+        <w:pStyle w:val="Comment-Grader"/>
+      </w:pPr>
+      <w:sdt>
+        <w:sdtPr>
+          <w:rPr>
+            <w:u w:val="single"/>
+          </w:rPr>
+          <w:tag w:val="Verdict"/>
+          <w:id w:val="430785147"/>
+          <w:placeholder>
+            <w:docPart w:val="216D6D29B3A944D9A43B5525B0A2DE66"/>
+          </w:placeholder>
+          <w15:appearance w15:val="hidden"/>
+          <w:text/>
+        </w:sdtPr>
+        <w:sdtContent>
+          <w:r>
+            <w:rPr>
+              <w:u w:val="single"/>
+            </w:rPr>
+            <w:t xml:space="preserve">  </w:t>
+          </w:r>
+          <w:r>
+            <w:rPr>
+              <w:u w:val="single"/>
+            </w:rPr>
+            <w:t xml:space="preserve">X </w:t>
+          </w:r>
+          <w:r>
+            <w:rPr>
+              <w:u w:val="single"/>
+            </w:rPr>
+            <w:t xml:space="preserve"> </w:t>
+          </w:r>
+        </w:sdtContent>
+      </w:sdt>
+      <w:permEnd w:id="891315281"/>
+    </w:p>
+    <w:p>
+      <w:pPr>
+        <w:pStyle w:val="Ttulo2"/>
+        <w:rPr>
+          <w:rFonts w:cstheme="majorHAnsi"/>
+        </w:rPr>
+      </w:pPr>
+      <w:r>
+        <w:rPr>
+          <w:rFonts w:cstheme="majorHAnsi"/>
+        </w:rPr>
+        <w:t>Managerial requirements</w:t>
+      </w:r>
+    </w:p>
+    <w:p>
+      <w:pPr>
+        <w:pStyle w:val="Requirement-Header"/>
+        <w:rPr>
+          <w:rFonts w:asciiTheme="majorHAnsi" w:hAnsiTheme="majorHAnsi" w:cstheme="majorBidi"/>
+        </w:rPr>
+      </w:pPr>
+      <w:r>
+        <w:t>Provide a link to your planning dashboard in GitHub to review the tasks, their current status, and your schedule</w:t>
+      </w:r>
+      <w:r>
+        <w:t xml:space="preserve">.  </w:t>
+      </w:r>
+    </w:p>
+    <w:permStart w:id="2088853596" w:edGrp="everyone"/>
+    <w:p>
+      <w:pPr>
+        <w:pStyle w:val="Comment-Grader"/>
+      </w:pPr>
+      <w:sdt>
+        <w:sdtPr>
+          <w:tag w:val="Verdict"/>
+          <w:id w:val="794872500"/>
+          <w:placeholder>
+            <w:docPart w:val="9210DC625F360441AC14E1F26F38178B"/>
+          </w:placeholder>
+          <w15:appearance w15:val="hidden"/>
+          <w:text/>
+        </w:sdtPr>
+        <w:sdtContent>
+          <w:r>
+            <w:t xml:space="preserve"> </w:t>
+          </w:r>
+          <w:r>
+            <w:t xml:space="preserve"> X</w:t>
+          </w:r>
+          <w:r>
+            <w:t xml:space="preserve">   </w:t>
+          </w:r>
+        </w:sdtContent>
+      </w:sdt>
+      <w:permEnd w:id="2088853596"/>
+      <w:r>
+        <w:t xml:space="preserve">   </w:t>
+      </w:r>
+    </w:p>
+    <w:p>
+      <w:pPr>
+        <w:rPr>
+          <w:rFonts w:asciiTheme="majorHAnsi" w:hAnsiTheme="majorHAnsi" w:cstheme="majorHAnsi"/>
+        </w:rPr>
+      </w:pPr>
+    </w:p>
+    <w:p>
+      <w:pPr>
+        <w:pStyle w:val="Ttulo1"/>
+        <w:pBdr>
+          <w:top w:val="single" w:sz="8" w:space="1" w:color="auto"/>
+          <w:left w:val="single" w:sz="8" w:space="4" w:color="auto"/>
+          <w:bottom w:val="single" w:sz="4" w:space="1" w:color="auto"/>
+          <w:right w:val="single" w:sz="8" w:space="4" w:color="auto"/>
+        </w:pBdr>
+        <w:tabs>
+          <w:tab w:val="left" w:pos="284"/>
+        </w:tabs>
+        <w:spacing w:before="0"/>
+        <w:rPr>
+          <w:rFonts w:cstheme="majorHAnsi"/>
+        </w:rPr>
+      </w:pPr>
+      <w:r>
+        <w:rPr>
+          <w:rFonts w:cstheme="majorHAnsi"/>
+        </w:rPr>
+        <w:lastRenderedPageBreak/>
+        <w:t>MANDATORY</w:t>
+      </w:r>
+      <w:r>
+        <w:rPr>
+          <w:rFonts w:cstheme="majorHAnsi"/>
+        </w:rPr>
+        <w:t xml:space="preserve"> </w:t>
+      </w:r>
+      <w:r>
+        <w:rPr>
+          <w:rFonts w:cstheme="majorHAnsi"/>
+        </w:rPr>
+        <w:br/>
+      </w:r>
+      <w:r>
+        <w:rPr>
+          <w:rFonts w:cstheme="majorHAnsi"/>
+        </w:rPr>
+        <w:t>Deliverable D03: implementing features</w:t>
+      </w:r>
+    </w:p>
+    <w:p>
+      <w:pPr>
+        <w:pStyle w:val="Ttulo2"/>
+        <w:rPr>
+          <w:rFonts w:cstheme="majorHAnsi"/>
+        </w:rPr>
+      </w:pPr>
+      <w:r>
+        <w:rPr>
+          <w:rFonts w:cstheme="majorHAnsi"/>
+        </w:rPr>
+        <w:t>Information requirements</w:t>
+      </w:r>
+    </w:p>
+    <w:p>
+      <w:pPr>
+        <w:tabs>
+          <w:tab w:val="left" w:pos="284"/>
+        </w:tabs>
+        <w:rPr>
+          <w:rFonts w:asciiTheme="majorHAnsi" w:hAnsiTheme="majorHAnsi" w:cstheme="majorHAnsi"/>
+        </w:rPr>
+      </w:pPr>
+      <w:r>
+        <w:rPr>
+          <w:rFonts w:asciiTheme="majorHAnsi" w:hAnsiTheme="majorHAnsi" w:cstheme="majorHAnsi"/>
+        </w:rPr>
+        <w:t>Intentionally blank</w:t>
+      </w:r>
+      <w:r>
+        <w:rPr>
+          <w:rFonts w:asciiTheme="majorHAnsi" w:hAnsiTheme="majorHAnsi" w:cstheme="majorHAnsi"/>
+        </w:rPr>
+        <w:t xml:space="preserve">. </w:t>
+      </w:r>
+    </w:p>
+    <w:p>
+      <w:pPr>
+        <w:pStyle w:val="Ttulo2"/>
+        <w:rPr>
+          <w:rFonts w:cstheme="majorHAnsi"/>
+        </w:rPr>
+      </w:pPr>
+      <w:r>
+        <w:rPr>
+          <w:rFonts w:cstheme="majorHAnsi"/>
+        </w:rPr>
+        <w:t>Functional requirements</w:t>
+      </w:r>
+    </w:p>
+    <w:p>
+      <w:pPr>
+        <w:pStyle w:val="Requirement-Header"/>
+        <w:rPr>
+          <w:lang w:val="en-US"/>
+        </w:rPr>
+      </w:pPr>
+      <w:r>
+        <w:t xml:space="preserve">Operations by </w:t>
+      </w:r>
+      <w:r>
+        <w:rPr>
+          <w:b/>
+          <w:bCs/>
+        </w:rPr>
+        <w:t>customers</w:t>
+      </w:r>
+      <w:r>
+        <w:t xml:space="preserve"> on </w:t>
+      </w:r>
+      <w:r>
+        <w:rPr>
+          <w:b/>
+          <w:bCs/>
+        </w:rPr>
+        <w:t>bookings</w:t>
+      </w:r>
+      <w:r>
+        <w:t>:</w:t>
+      </w:r>
+      <w:r>
+        <w:t xml:space="preserve"> </w:t>
+      </w:r>
+    </w:p>
+    <w:p>
+      <w:pPr>
+        <w:pStyle w:val="Requirement-Body"/>
+      </w:pPr>
+      <w:r>
+        <w:t>List the</w:t>
+      </w:r>
+      <w:r>
+        <w:t>ir</w:t>
+      </w:r>
+      <w:r>
+        <w:t xml:space="preserve"> </w:t>
+      </w:r>
+      <w:r>
+        <w:t>bookings</w:t>
+      </w:r>
+      <w:r>
+        <w:t xml:space="preserve">. </w:t>
+      </w:r>
+    </w:p>
+    <w:p>
+      <w:pPr>
+        <w:pStyle w:val="Requirement-Body"/>
+      </w:pPr>
+      <w:r>
+        <w:t xml:space="preserve">Show the details of their </w:t>
+      </w:r>
+      <w:r>
+        <w:t>bookings and the associated passengers</w:t>
+      </w:r>
+      <w:r>
+        <w:t>, if any</w:t>
+      </w:r>
+      <w:r>
+        <w:t>.</w:t>
+      </w:r>
+    </w:p>
+    <w:p>
+      <w:pPr>
+        <w:pStyle w:val="Requirement-Body"/>
+      </w:pPr>
+      <w:r>
+        <w:t>Create</w:t>
+      </w:r>
+      <w:r>
+        <w:t xml:space="preserve"> or</w:t>
+      </w:r>
+      <w:r>
+        <w:t xml:space="preserve"> update their </w:t>
+      </w:r>
+      <w:r>
+        <w:t>bookings</w:t>
+      </w:r>
+      <w:r>
+        <w:t xml:space="preserve">.  </w:t>
+      </w:r>
+      <w:r>
+        <w:t>Bookings</w:t>
+      </w:r>
+      <w:r>
+        <w:t xml:space="preserve"> can be updated as long as they have not been published</w:t>
+      </w:r>
+      <w:r>
+        <w:t xml:space="preserve">. </w:t>
+      </w:r>
+      <w:r>
+        <w:t xml:space="preserve"> </w:t>
+      </w:r>
+      <w:r>
+        <w:t>A booking can</w:t>
+      </w:r>
+      <w:r>
+        <w:t xml:space="preserve"> be published</w:t>
+      </w:r>
+      <w:r>
+        <w:t xml:space="preserve"> only</w:t>
+      </w:r>
+      <w:r>
+        <w:t xml:space="preserve"> when the </w:t>
+      </w:r>
+      <w:r>
+        <w:t xml:space="preserve">last </w:t>
+      </w:r>
+      <w:r>
+        <w:t xml:space="preserve">credit card </w:t>
+      </w:r>
+      <w:r>
+        <w:t>nibble</w:t>
+      </w:r>
+      <w:r>
+        <w:t xml:space="preserve"> has been </w:t>
+      </w:r>
+      <w:r>
+        <w:t>stored</w:t>
+      </w:r>
+      <w:r>
+        <w:t xml:space="preserve">. </w:t>
+      </w:r>
+    </w:p>
+    <w:permStart w:id="8470091" w:edGrp="everyone"/>
+    <w:p>
+      <w:pPr>
+        <w:pStyle w:val="Comment-Grader"/>
+      </w:pPr>
+      <w:sdt>
+        <w:sdtPr>
+          <w:tag w:val="Verdict"/>
+          <w:id w:val="684942382"/>
+          <w:placeholder>
+            <w:docPart w:val="2344EFA172ED4002A695387A8E421A49"/>
+          </w:placeholder>
+          <w15:appearance w15:val="hidden"/>
+          <w:text/>
+        </w:sdtPr>
         <w:sdtContent>
           <w:r>
             <w:t xml:space="preserve">  </w:t>
@@ -1514,11 +2308,9 @@
           </w:r>
         </w:sdtContent>
       </w:sdt>
-      <w:r>
-        <w:t xml:space="preserve"> </w:t>
-      </w:r>
-      <w:r>
-        <w:t xml:space="preserve">   </w:t>
+      <w:permEnd w:id="8470091"/>
+      <w:r>
+        <w:t xml:space="preserve">    </w:t>
       </w:r>
     </w:p>
     <w:p>
@@ -1526,865 +2318,113 @@
         <w:pStyle w:val="Requirement-Header"/>
       </w:pPr>
       <w:r>
-        <w:t xml:space="preserve">A </w:t>
+        <w:t xml:space="preserve">Operations by </w:t>
       </w:r>
       <w:r>
         <w:rPr>
           <w:b/>
           <w:bCs/>
         </w:rPr>
-        <w:t>passenger</w:t>
-      </w:r>
-      <w:r>
-        <w:t xml:space="preserve"> is </w:t>
-      </w:r>
-      <w:r>
-        <w:t xml:space="preserve">an </w:t>
-      </w:r>
-      <w:r>
-        <w:t>individual who take</w:t>
-      </w:r>
-      <w:r>
-        <w:t>s</w:t>
-      </w:r>
-      <w:r>
-        <w:t xml:space="preserve"> a flight and he or she must be registered in the corresponding booking</w:t>
-      </w:r>
-      <w:r>
-        <w:t>.</w:t>
-      </w:r>
-      <w:r>
-        <w:t xml:space="preserve"> </w:t>
-      </w:r>
-      <w:r>
-        <w:t xml:space="preserve">The system must store the following data about passengers: a </w:t>
+        <w:t>customers</w:t>
+      </w:r>
+      <w:r>
+        <w:t xml:space="preserve"> on </w:t>
       </w:r>
       <w:r>
         <w:rPr>
           <w:b/>
           <w:bCs/>
         </w:rPr>
-        <w:t xml:space="preserve">full </w:t>
-      </w:r>
-      <w:r>
-        <w:rPr>
-          <w:b/>
-          <w:bCs/>
-        </w:rPr>
-        <w:t>name</w:t>
-      </w:r>
-      <w:r>
-        <w:t xml:space="preserve"> (</w:t>
-      </w:r>
-      <w:r>
-        <w:t xml:space="preserve">shorter than </w:t>
-      </w:r>
-      <w:r>
-        <w:t>2</w:t>
-      </w:r>
-      <w:r>
-        <w:t>5</w:t>
-      </w:r>
-      <w:r>
-        <w:t>6</w:t>
-      </w:r>
-      <w:r>
-        <w:t xml:space="preserve"> characters</w:t>
-      </w:r>
-      <w:r>
-        <w:t>),</w:t>
-      </w:r>
-      <w:r>
-        <w:t xml:space="preserve"> an </w:t>
-      </w:r>
-      <w:r>
-        <w:rPr>
-          <w:b/>
-          <w:bCs/>
-        </w:rPr>
-        <w:t>email</w:t>
-      </w:r>
-      <w:r>
-        <w:t>,</w:t>
-      </w:r>
-      <w:r>
-        <w:t xml:space="preserve"> a </w:t>
-      </w:r>
-      <w:r>
-        <w:rPr>
-          <w:b/>
-          <w:bCs/>
-        </w:rPr>
-        <w:t>passport number</w:t>
-      </w:r>
-      <w:r>
-        <w:rPr>
-          <w:b/>
-          <w:bCs/>
-        </w:rPr>
-        <w:t xml:space="preserve"> </w:t>
-      </w:r>
-      <w:r>
-        <w:rPr>
-          <w:rFonts w:asciiTheme="majorHAnsi" w:hAnsiTheme="majorHAnsi" w:cstheme="majorBidi"/>
-        </w:rPr>
-        <w:t xml:space="preserve">(pattern </w:t>
-      </w:r>
-      <w:r>
-        <w:rPr>
-          <w:rFonts w:asciiTheme="majorHAnsi" w:hAnsiTheme="majorHAnsi" w:cstheme="majorBidi"/>
-        </w:rPr>
-        <w:t>“</w:t>
-      </w:r>
-      <w:r>
-        <w:rPr>
-          <w:lang w:val="en-US"/>
-        </w:rPr>
-        <w:t>^[A-Z0-9]{6,9}$</w:t>
-      </w:r>
-      <w:r>
-        <w:rPr>
-          <w:lang w:val="en-US"/>
-        </w:rPr>
-        <w:t>”</w:t>
-      </w:r>
-      <w:r>
-        <w:t>)</w:t>
-      </w:r>
-      <w:r>
-        <w:t xml:space="preserve">, </w:t>
-      </w:r>
-      <w:r>
-        <w:t xml:space="preserve">a </w:t>
-      </w:r>
-      <w:r>
-        <w:rPr>
-          <w:b/>
-          <w:bCs/>
-        </w:rPr>
-        <w:t>date of birth</w:t>
-      </w:r>
-      <w:r>
-        <w:t xml:space="preserve">, </w:t>
-      </w:r>
-      <w:r>
-        <w:t>and</w:t>
-      </w:r>
-      <w:r>
-        <w:t>,</w:t>
-      </w:r>
-      <w:r>
-        <w:t xml:space="preserve"> optionally,</w:t>
-      </w:r>
-      <w:r>
-        <w:t xml:space="preserve"> </w:t>
-      </w:r>
-      <w:r>
-        <w:t xml:space="preserve">his or her </w:t>
-      </w:r>
-      <w:r>
-        <w:rPr>
-          <w:b/>
-          <w:bCs/>
-        </w:rPr>
-        <w:t>special needs</w:t>
-      </w:r>
-      <w:r>
-        <w:t xml:space="preserve"> (shorter than </w:t>
-      </w:r>
-      <w:r>
-        <w:t>51</w:t>
-      </w:r>
-      <w:r>
-        <w:t xml:space="preserve"> characters</w:t>
-      </w:r>
-      <w:r>
-        <w:t>)</w:t>
-      </w:r>
-      <w:r>
-        <w:rPr>
-          <w:lang w:val="en-US"/>
-        </w:rPr>
+        <w:t>passengers</w:t>
+      </w:r>
+      <w:r>
+        <w:t>:</w:t>
+      </w:r>
+    </w:p>
+    <w:p>
+      <w:pPr>
+        <w:pStyle w:val="Requirement-Body"/>
+      </w:pPr>
+      <w:r>
+        <w:t xml:space="preserve">List the </w:t>
+      </w:r>
+      <w:r>
+        <w:t>passengers</w:t>
+      </w:r>
+      <w:r>
+        <w:t xml:space="preserve"> in their </w:t>
+      </w:r>
+      <w:r>
+        <w:t>bookings</w:t>
+      </w:r>
+      <w:r>
+        <w:t xml:space="preserve">. </w:t>
+      </w:r>
+    </w:p>
+    <w:p>
+      <w:pPr>
+        <w:pStyle w:val="Requirement-Body"/>
+      </w:pPr>
+      <w:r>
+        <w:t xml:space="preserve">Show the details of their </w:t>
+      </w:r>
+      <w:r>
+        <w:t>passengers</w:t>
+      </w:r>
+      <w:r>
+        <w:t xml:space="preserve">. </w:t>
+      </w:r>
+    </w:p>
+    <w:p>
+      <w:pPr>
+        <w:pStyle w:val="Requirement-Body"/>
+      </w:pPr>
+      <w:r>
+        <w:t xml:space="preserve">Create a </w:t>
+      </w:r>
+      <w:r>
+        <w:t xml:space="preserve">passenger and </w:t>
+      </w:r>
+      <w:r>
+        <w:t>record</w:t>
+      </w:r>
+      <w:r>
+        <w:t xml:space="preserve"> the information related to th</w:t>
+      </w:r>
+      <w:r>
+        <w:t>at</w:t>
+      </w:r>
+      <w:r>
+        <w:t xml:space="preserve"> passenger</w:t>
+      </w:r>
+      <w:r>
+        <w:t xml:space="preserve">. </w:t>
+      </w:r>
+    </w:p>
+    <w:p>
+      <w:pPr>
+        <w:pStyle w:val="Requirement-Body"/>
+      </w:pPr>
+      <w:r>
+        <w:t xml:space="preserve">Update a </w:t>
+      </w:r>
+      <w:r>
+        <w:t xml:space="preserve">passenger as long as </w:t>
+      </w:r>
+      <w:r>
+        <w:t>it</w:t>
+      </w:r>
+      <w:r>
+        <w:t xml:space="preserve"> has not been </w:t>
+      </w:r>
+      <w:r>
+        <w:t>published</w:t>
+      </w:r>
+      <w:r>
         <w:t>.</w:t>
       </w:r>
     </w:p>
-    <w:bookmarkStart w:id="1" w:name="_Hlk157677981"/>
-    <w:p>
-      <w:pPr>
-        <w:pStyle w:val="Comment-Grader"/>
-      </w:pPr>
-      <w:sdt>
-        <w:sdtPr>
-          <w:tag w:val="Verdict"/>
-          <w:id w:val="1856992905"/>
-          <w:placeholder>
-            <w:docPart w:val="D32C4B1310C0EF46BA1274D518A6FD8A"/>
-          </w:placeholder>
-          <w:text/>
-        </w:sdtPr>
-        <w:sdtEndPr/>
-        <w:sdtContent>
-          <w:r>
-            <w:t xml:space="preserve">   </w:t>
-          </w:r>
-          <w:r>
-            <w:t>X</w:t>
-          </w:r>
-          <w:r>
-            <w:t xml:space="preserve"> </w:t>
-          </w:r>
-        </w:sdtContent>
-      </w:sdt>
-      <w:r>
-        <w:t xml:space="preserve">   </w:t>
-      </w:r>
-      <w:bookmarkEnd w:id="1"/>
-    </w:p>
-    <w:p>
-      <w:pPr>
-        <w:pStyle w:val="Ttulo2"/>
-        <w:rPr>
-          <w:rFonts w:cstheme="majorHAnsi"/>
-        </w:rPr>
-      </w:pPr>
-      <w:r>
-        <w:rPr>
-          <w:rFonts w:cstheme="majorHAnsi"/>
-        </w:rPr>
-        <w:t>Functional requirements</w:t>
-      </w:r>
-    </w:p>
-    <w:p>
-      <w:pPr>
-        <w:tabs>
-          <w:tab w:val="left" w:pos="284"/>
-        </w:tabs>
-        <w:rPr>
-          <w:rFonts w:asciiTheme="majorHAnsi" w:hAnsiTheme="majorHAnsi" w:cstheme="majorHAnsi"/>
-        </w:rPr>
-      </w:pPr>
-      <w:r>
-        <w:rPr>
-          <w:rFonts w:asciiTheme="majorHAnsi" w:hAnsiTheme="majorHAnsi" w:cstheme="majorHAnsi"/>
-        </w:rPr>
-        <w:t>Intentionally blank</w:t>
-      </w:r>
-      <w:r>
-        <w:rPr>
-          <w:rFonts w:asciiTheme="majorHAnsi" w:hAnsiTheme="majorHAnsi" w:cstheme="majorHAnsi"/>
-        </w:rPr>
-        <w:t xml:space="preserve">. </w:t>
-      </w:r>
-    </w:p>
-    <w:p>
-      <w:pPr>
-        <w:pStyle w:val="Ttulo2"/>
-        <w:rPr>
-          <w:rFonts w:cstheme="majorHAnsi"/>
-        </w:rPr>
-      </w:pPr>
-      <w:r>
-        <w:rPr>
-          <w:rFonts w:cstheme="majorHAnsi"/>
-        </w:rPr>
-        <w:t>Non-functional requirements</w:t>
-      </w:r>
-    </w:p>
-    <w:p>
-      <w:pPr>
-        <w:tabs>
-          <w:tab w:val="left" w:pos="284"/>
-        </w:tabs>
-        <w:rPr>
-          <w:rFonts w:asciiTheme="majorHAnsi" w:hAnsiTheme="majorHAnsi" w:cstheme="majorHAnsi"/>
-        </w:rPr>
-      </w:pPr>
-      <w:r>
-        <w:rPr>
-          <w:rFonts w:asciiTheme="majorHAnsi" w:hAnsiTheme="majorHAnsi" w:cstheme="majorHAnsi"/>
-        </w:rPr>
-        <w:t>Intentionally blank</w:t>
-      </w:r>
-      <w:r>
-        <w:rPr>
-          <w:rFonts w:asciiTheme="majorHAnsi" w:hAnsiTheme="majorHAnsi" w:cstheme="majorHAnsi"/>
-        </w:rPr>
-        <w:t xml:space="preserve">. </w:t>
-      </w:r>
-    </w:p>
-    <w:p>
-      <w:pPr>
-        <w:pStyle w:val="Ttulo2"/>
-        <w:rPr>
-          <w:rFonts w:cstheme="majorHAnsi"/>
-        </w:rPr>
-      </w:pPr>
-      <w:r>
-        <w:rPr>
-          <w:rFonts w:cstheme="majorHAnsi"/>
-        </w:rPr>
-        <w:t>Testing requirements</w:t>
-      </w:r>
-    </w:p>
-    <w:p>
-      <w:pPr>
-        <w:pStyle w:val="Requirement-Header"/>
-      </w:pPr>
-      <w:r>
-        <w:t>Produce assorted sample data to test your application informally</w:t>
-      </w:r>
-      <w:r>
-        <w:t xml:space="preserve">. </w:t>
-      </w:r>
-      <w:r>
-        <w:t xml:space="preserve"> The data must include two </w:t>
-      </w:r>
-      <w:r>
-        <w:rPr>
-          <w:b/>
-          <w:bCs/>
-        </w:rPr>
-        <w:t>customer</w:t>
-      </w:r>
-      <w:r>
-        <w:t xml:space="preserve"> accounts with credentials “</w:t>
-      </w:r>
-      <w:r>
-        <w:rPr>
-          <w:b/>
-          <w:bCs/>
-        </w:rPr>
-        <w:t>customer1</w:t>
-      </w:r>
-      <w:r>
-        <w:t>/</w:t>
-      </w:r>
-      <w:r>
-        <w:rPr>
-          <w:b/>
-          <w:bCs/>
-        </w:rPr>
-        <w:t>customer1</w:t>
-      </w:r>
-      <w:r>
-        <w:t>” and “</w:t>
-      </w:r>
-      <w:r>
-        <w:rPr>
-          <w:b/>
-          <w:bCs/>
-        </w:rPr>
-        <w:t>customer2</w:t>
-      </w:r>
-      <w:r>
-        <w:t>/</w:t>
-      </w:r>
-      <w:r>
-        <w:rPr>
-          <w:b/>
-          <w:bCs/>
-        </w:rPr>
-        <w:t>customer2</w:t>
-      </w:r>
-      <w:r>
-        <w:t>”</w:t>
-      </w:r>
-      <w:r>
-        <w:t xml:space="preserve">. </w:t>
-      </w:r>
-      <w:r>
-        <w:t xml:space="preserve"> </w:t>
-      </w:r>
-      <w:r>
-        <w:t>Create an additional customer account with credentials “</w:t>
-      </w:r>
-      <w:r>
-        <w:rPr>
-          <w:b/>
-          <w:bCs/>
-        </w:rPr>
-        <w:t xml:space="preserve">customer3/ customer3” </w:t>
-      </w:r>
-      <w:r>
-        <w:t xml:space="preserve">that </w:t>
-      </w:r>
-      <w:r>
-        <w:t>represents</w:t>
-      </w:r>
-      <w:r>
-        <w:t xml:space="preserve"> a customer with </w:t>
-      </w:r>
-      <w:r>
-        <w:t xml:space="preserve">only </w:t>
-      </w:r>
-      <w:r>
-        <w:t>profile</w:t>
-      </w:r>
-      <w:r>
-        <w:t xml:space="preserve"> data</w:t>
-      </w:r>
-      <w:r>
-        <w:t xml:space="preserve">.  </w:t>
-      </w:r>
-      <w:r>
-        <w:t xml:space="preserve"> </w:t>
-      </w:r>
-    </w:p>
-    <w:p>
-      <w:pPr>
-        <w:pStyle w:val="Comment-Grader"/>
-      </w:pPr>
-      <w:sdt>
-        <w:sdtPr>
-          <w:tag w:val="Verdict"/>
-          <w:id w:val="430785147"/>
-          <w:placeholder>
-            <w:docPart w:val="216D6D29B3A944D9A43B5525B0A2DE66"/>
-          </w:placeholder>
-          <w15:appearance w15:val="hidden"/>
-          <w:text/>
-        </w:sdtPr>
-        <w:sdtEndPr/>
-        <w:sdtContent>
-          <w:r>
-            <w:t xml:space="preserve">  </w:t>
-          </w:r>
-          <w:r>
-            <w:t>X</w:t>
-          </w:r>
-          <w:r>
-            <w:t xml:space="preserve">  </w:t>
-          </w:r>
-        </w:sdtContent>
-      </w:sdt>
-    </w:p>
-    <w:p>
-      <w:pPr>
-        <w:pStyle w:val="Ttulo2"/>
-        <w:rPr>
-          <w:rFonts w:cstheme="majorHAnsi"/>
-        </w:rPr>
-      </w:pPr>
-      <w:r>
-        <w:rPr>
-          <w:rFonts w:cstheme="majorHAnsi"/>
-        </w:rPr>
-        <w:t>Managerial requirements</w:t>
-      </w:r>
-    </w:p>
-    <w:p>
-      <w:pPr>
-        <w:pStyle w:val="Requirement-Header"/>
-        <w:rPr>
-          <w:rFonts w:asciiTheme="majorHAnsi" w:hAnsiTheme="majorHAnsi" w:cstheme="majorBidi"/>
-        </w:rPr>
-      </w:pPr>
-      <w:r>
-        <w:t>Provide a link to your planning dashboard in GitHub to review the tasks, their current status, and your schedule</w:t>
-      </w:r>
-      <w:r>
-        <w:t xml:space="preserve">.  </w:t>
-      </w:r>
-    </w:p>
-    <w:p>
-      <w:pPr>
-        <w:pStyle w:val="Comment-Grader"/>
-      </w:pPr>
-      <w:sdt>
-        <w:sdtPr>
-          <w:tag w:val="Verdict"/>
-          <w:id w:val="794872500"/>
-          <w:placeholder>
-            <w:docPart w:val="9210DC625F360441AC14E1F26F38178B"/>
-          </w:placeholder>
-          <w15:appearance w15:val="hidden"/>
-          <w:text/>
-        </w:sdtPr>
-        <w:sdtEndPr/>
-        <w:sdtContent>
-          <w:r>
-            <w:t xml:space="preserve">  </w:t>
-          </w:r>
-          <w:r>
-            <w:t>X</w:t>
-          </w:r>
-          <w:r>
-            <w:t xml:space="preserve">  </w:t>
-          </w:r>
-        </w:sdtContent>
-      </w:sdt>
-      <w:r>
-        <w:t xml:space="preserve">   </w:t>
-      </w:r>
-    </w:p>
-    <w:p>
-      <w:pPr>
-        <w:rPr>
-          <w:rFonts w:asciiTheme="majorHAnsi" w:hAnsiTheme="majorHAnsi" w:cstheme="majorHAnsi"/>
-        </w:rPr>
-      </w:pPr>
-    </w:p>
-    <w:p>
-      <w:pPr>
-        <w:pStyle w:val="Ttulo1"/>
-        <w:pBdr>
-          <w:top w:val="single" w:sz="8" w:space="1" w:color="auto"/>
-          <w:left w:val="single" w:sz="8" w:space="4" w:color="auto"/>
-          <w:bottom w:val="single" w:sz="4" w:space="1" w:color="auto"/>
-          <w:right w:val="single" w:sz="8" w:space="4" w:color="auto"/>
-        </w:pBdr>
-        <w:tabs>
-          <w:tab w:val="left" w:pos="284"/>
-        </w:tabs>
-        <w:spacing w:before="0"/>
-        <w:rPr>
-          <w:rFonts w:cstheme="majorHAnsi"/>
-        </w:rPr>
-      </w:pPr>
-      <w:r>
-        <w:rPr>
-          <w:rFonts w:cstheme="majorHAnsi"/>
-        </w:rPr>
-        <w:t>MANDATORY</w:t>
-      </w:r>
-      <w:r>
-        <w:rPr>
-          <w:rFonts w:cstheme="majorHAnsi"/>
-        </w:rPr>
-        <w:t xml:space="preserve"> </w:t>
-      </w:r>
-      <w:r>
-        <w:rPr>
-          <w:rFonts w:cstheme="majorHAnsi"/>
-        </w:rPr>
-        <w:br/>
-      </w:r>
-      <w:r>
-        <w:rPr>
-          <w:rFonts w:cstheme="majorHAnsi"/>
-        </w:rPr>
-        <w:t>Deliverable D03: implementing features</w:t>
-      </w:r>
-    </w:p>
-    <w:p>
-      <w:pPr>
-        <w:pStyle w:val="Ttulo2"/>
-        <w:rPr>
-          <w:rFonts w:cstheme="majorHAnsi"/>
-        </w:rPr>
-      </w:pPr>
-      <w:r>
-        <w:rPr>
-          <w:rFonts w:cstheme="majorHAnsi"/>
-        </w:rPr>
-        <w:t>Information requirements</w:t>
-      </w:r>
-    </w:p>
-    <w:p>
-      <w:pPr>
-        <w:tabs>
-          <w:tab w:val="left" w:pos="284"/>
-        </w:tabs>
-        <w:rPr>
-          <w:rFonts w:asciiTheme="majorHAnsi" w:hAnsiTheme="majorHAnsi" w:cstheme="majorHAnsi"/>
-        </w:rPr>
-      </w:pPr>
-      <w:r>
-        <w:rPr>
-          <w:rFonts w:asciiTheme="majorHAnsi" w:hAnsiTheme="majorHAnsi" w:cstheme="majorHAnsi"/>
-        </w:rPr>
-        <w:t>Intentionally blank</w:t>
-      </w:r>
-      <w:r>
-        <w:rPr>
-          <w:rFonts w:asciiTheme="majorHAnsi" w:hAnsiTheme="majorHAnsi" w:cstheme="majorHAnsi"/>
-        </w:rPr>
-        <w:t xml:space="preserve">. </w:t>
-      </w:r>
-    </w:p>
-    <w:p>
-      <w:pPr>
-        <w:pStyle w:val="Ttulo2"/>
-        <w:rPr>
-          <w:rFonts w:cstheme="majorHAnsi"/>
-        </w:rPr>
-      </w:pPr>
-      <w:r>
-        <w:rPr>
-          <w:rFonts w:cstheme="majorHAnsi"/>
-        </w:rPr>
-        <w:t>Functional requirements</w:t>
-      </w:r>
-    </w:p>
-    <w:p>
-      <w:pPr>
-        <w:pStyle w:val="Requirement-Header"/>
-        <w:rPr>
-          <w:lang w:val="en-US"/>
-        </w:rPr>
-      </w:pPr>
-      <w:r>
-        <w:t xml:space="preserve">Operations by </w:t>
-      </w:r>
-      <w:r>
-        <w:rPr>
-          <w:b/>
-          <w:bCs/>
-        </w:rPr>
-        <w:t>customers</w:t>
-      </w:r>
-      <w:r>
-        <w:t xml:space="preserve"> on </w:t>
-      </w:r>
-      <w:r>
-        <w:rPr>
-          <w:b/>
-          <w:bCs/>
-        </w:rPr>
-        <w:t>bookings</w:t>
-      </w:r>
-      <w:r>
-        <w:t>:</w:t>
-      </w:r>
-      <w:r>
-        <w:t xml:space="preserve"> </w:t>
-      </w:r>
-    </w:p>
-    <w:p>
-      <w:pPr>
-        <w:pStyle w:val="Requirement-Body"/>
-      </w:pPr>
-      <w:r>
-        <w:t>List the</w:t>
-      </w:r>
-      <w:r>
-        <w:t>ir</w:t>
-      </w:r>
-      <w:r>
-        <w:t xml:space="preserve"> </w:t>
-      </w:r>
-      <w:r>
-        <w:t>bookings</w:t>
-      </w:r>
-      <w:r>
-        <w:t xml:space="preserve">. </w:t>
-      </w:r>
-    </w:p>
-    <w:p>
-      <w:pPr>
-        <w:pStyle w:val="Requirement-Body"/>
-      </w:pPr>
-      <w:r>
-        <w:t xml:space="preserve">Show the details of their </w:t>
-      </w:r>
-      <w:r>
-        <w:t>bookings and the associated passengers</w:t>
-      </w:r>
-      <w:r>
-        <w:t>, if any</w:t>
-      </w:r>
-      <w:r>
-        <w:t>.</w:t>
-      </w:r>
-    </w:p>
-    <w:p>
-      <w:pPr>
-        <w:pStyle w:val="Requirement-Body"/>
-      </w:pPr>
-      <w:r>
-        <w:t>Create</w:t>
-      </w:r>
-      <w:r>
-        <w:t xml:space="preserve"> or</w:t>
-      </w:r>
-      <w:r>
-        <w:t xml:space="preserve"> update their </w:t>
-      </w:r>
-      <w:r>
-        <w:t>bookings</w:t>
-      </w:r>
-      <w:r>
-        <w:t xml:space="preserve">.  </w:t>
-      </w:r>
-      <w:r>
-        <w:t>Bookings</w:t>
-      </w:r>
-      <w:r>
-        <w:t xml:space="preserve"> can be updated as long as they have not been published</w:t>
-      </w:r>
-      <w:r>
-        <w:t xml:space="preserve">. </w:t>
-      </w:r>
-      <w:r>
-        <w:t xml:space="preserve"> </w:t>
-      </w:r>
-      <w:r>
-        <w:t>A booking can</w:t>
-      </w:r>
-      <w:r>
-        <w:t xml:space="preserve"> be published</w:t>
-      </w:r>
-      <w:r>
-        <w:t xml:space="preserve"> only</w:t>
-      </w:r>
-      <w:r>
-        <w:t xml:space="preserve"> when the </w:t>
-      </w:r>
-      <w:r>
-        <w:t xml:space="preserve">last </w:t>
-      </w:r>
-      <w:r>
-        <w:t xml:space="preserve">credit card </w:t>
-      </w:r>
-      <w:r>
-        <w:t>nibble</w:t>
-      </w:r>
-      <w:r>
-        <w:t xml:space="preserve"> has been </w:t>
-      </w:r>
-      <w:r>
-        <w:t>stored</w:t>
-      </w:r>
-      <w:r>
-        <w:t xml:space="preserve">. </w:t>
-      </w:r>
-    </w:p>
-    <w:p>
-      <w:pPr>
-        <w:pStyle w:val="Comment-Grader"/>
-      </w:pPr>
-      <w:sdt>
-        <w:sdtPr>
-          <w:tag w:val="Verdict"/>
-          <w:id w:val="684942382"/>
-          <w:placeholder>
-            <w:docPart w:val="2344EFA172ED4002A695387A8E421A49"/>
-          </w:placeholder>
-          <w15:appearance w15:val="hidden"/>
-          <w:text/>
-        </w:sdtPr>
-        <w:sdtEndPr/>
-        <w:sdtContent>
-          <w:r>
-            <w:t xml:space="preserve">    </w:t>
-          </w:r>
-        </w:sdtContent>
-      </w:sdt>
-      <w:r>
-        <w:t xml:space="preserve">    </w:t>
-      </w:r>
-    </w:p>
-    <w:p>
-      <w:pPr>
-        <w:pStyle w:val="Requirement-Header"/>
-      </w:pPr>
-      <w:r>
-        <w:t xml:space="preserve">Operations by </w:t>
-      </w:r>
-      <w:r>
-        <w:rPr>
-          <w:b/>
-          <w:bCs/>
-        </w:rPr>
-        <w:t>customers</w:t>
-      </w:r>
-      <w:r>
-        <w:t xml:space="preserve"> on </w:t>
-      </w:r>
-      <w:r>
-        <w:rPr>
-          <w:b/>
-          <w:bCs/>
-        </w:rPr>
-        <w:t>passengers</w:t>
-      </w:r>
-      <w:r>
-        <w:t>:</w:t>
-      </w:r>
-    </w:p>
-    <w:p>
-      <w:pPr>
-        <w:pStyle w:val="Requirement-Body"/>
-      </w:pPr>
-      <w:r>
-        <w:t xml:space="preserve">List the </w:t>
-      </w:r>
-      <w:r>
-        <w:t>passengers</w:t>
-      </w:r>
-      <w:r>
-        <w:t xml:space="preserve"> in their </w:t>
-      </w:r>
-      <w:r>
-        <w:t>bookings</w:t>
-      </w:r>
-      <w:r>
-        <w:t xml:space="preserve">. </w:t>
-      </w:r>
-    </w:p>
-    <w:p>
-      <w:pPr>
-        <w:pStyle w:val="Requirement-Body"/>
-      </w:pPr>
-      <w:r>
-        <w:t xml:space="preserve">Show the details of their </w:t>
-      </w:r>
-      <w:r>
-        <w:t>passengers</w:t>
-      </w:r>
-      <w:r>
-        <w:t xml:space="preserve">. </w:t>
-      </w:r>
-    </w:p>
-    <w:p>
-      <w:pPr>
-        <w:pStyle w:val="Requirement-Body"/>
-      </w:pPr>
-      <w:r>
-        <w:t xml:space="preserve">Create a </w:t>
-      </w:r>
-      <w:r>
-        <w:t xml:space="preserve">passenger and </w:t>
-      </w:r>
-      <w:r>
-        <w:t>record</w:t>
-      </w:r>
-      <w:r>
-        <w:t xml:space="preserve"> the information related to th</w:t>
-      </w:r>
-      <w:r>
-        <w:t>at</w:t>
-      </w:r>
-      <w:r>
-        <w:t xml:space="preserve"> passenger</w:t>
-      </w:r>
-      <w:r>
-        <w:t xml:space="preserve">. </w:t>
-      </w:r>
-    </w:p>
-    <w:p>
-      <w:pPr>
-        <w:pStyle w:val="Requirement-Body"/>
-      </w:pPr>
-      <w:r>
-        <w:t xml:space="preserve">Update a </w:t>
-      </w:r>
-      <w:r>
-        <w:t xml:space="preserve">passenger as long as </w:t>
-      </w:r>
-      <w:r>
-        <w:t>it</w:t>
-      </w:r>
-      <w:r>
-        <w:t xml:space="preserve"> has not been </w:t>
-      </w:r>
-      <w:r>
-        <w:t>published</w:t>
-      </w:r>
-      <w:r>
-        <w:t>.</w:t>
-      </w:r>
-    </w:p>
+    <w:permStart w:id="66585966" w:edGrp="everyone"/>
     <w:p>
       <w:pPr>
         <w:pStyle w:val="Comment-Grader"/>
@@ -2399,13 +2439,19 @@
           <w15:appearance w15:val="hidden"/>
           <w:text/>
         </w:sdtPr>
-        <w:sdtEndPr/>
         <w:sdtContent>
           <w:r>
-            <w:t xml:space="preserve">    </w:t>
+            <w:t xml:space="preserve">  </w:t>
+          </w:r>
+          <w:r>
+            <w:t xml:space="preserve">X </w:t>
+          </w:r>
+          <w:r>
+            <w:t xml:space="preserve"> </w:t>
           </w:r>
         </w:sdtContent>
       </w:sdt>
+      <w:permEnd w:id="66585966"/>
       <w:r>
         <w:t xml:space="preserve">    </w:t>
       </w:r>
@@ -2507,6 +2553,7 @@
         <w:t xml:space="preserve">.  </w:t>
       </w:r>
     </w:p>
+    <w:permStart w:id="160768578" w:edGrp="everyone"/>
     <w:p>
       <w:pPr>
         <w:pStyle w:val="Comment-Grader"/>
@@ -2521,13 +2568,19 @@
           <w15:appearance w15:val="hidden"/>
           <w:text/>
         </w:sdtPr>
-        <w:sdtEndPr/>
         <w:sdtContent>
           <w:r>
-            <w:t xml:space="preserve">    </w:t>
+            <w:t xml:space="preserve">  </w:t>
+          </w:r>
+          <w:r>
+            <w:t xml:space="preserve">X </w:t>
+          </w:r>
+          <w:r>
+            <w:t xml:space="preserve"> </w:t>
           </w:r>
         </w:sdtContent>
       </w:sdt>
+      <w:permEnd w:id="160768578"/>
       <w:r>
         <w:t xml:space="preserve">   </w:t>
       </w:r>
@@ -2547,6 +2600,7 @@
         <w:rPr>
           <w:rFonts w:cstheme="majorHAnsi"/>
         </w:rPr>
+        <w:lastRenderedPageBreak/>
         <w:t>MANDATORY</w:t>
       </w:r>
       <w:r>
@@ -2590,6 +2644,7 @@
         <w:t xml:space="preserve">Create appropriate indices for your entities, if required.  </w:t>
       </w:r>
     </w:p>
+    <w:permStart w:id="1892182379" w:edGrp="everyone"/>
     <w:p>
       <w:pPr>
         <w:pStyle w:val="Comment-Grader"/>
@@ -2607,13 +2662,13 @@
           <w15:appearance w15:val="hidden"/>
           <w:text/>
         </w:sdtPr>
-        <w:sdtEndPr/>
         <w:sdtContent>
           <w:r>
             <w:t xml:space="preserve">    </w:t>
           </w:r>
         </w:sdtContent>
       </w:sdt>
+      <w:permEnd w:id="1892182379"/>
       <w:r>
         <w:t xml:space="preserve">   </w:t>
       </w:r>
@@ -2710,6 +2765,7 @@
         <w:t xml:space="preserve">. </w:t>
       </w:r>
     </w:p>
+    <w:permStart w:id="973563344" w:edGrp="everyone"/>
     <w:p>
       <w:pPr>
         <w:pStyle w:val="Comment-Grader"/>
@@ -2723,13 +2779,13 @@
           </w:placeholder>
           <w:text/>
         </w:sdtPr>
-        <w:sdtEndPr/>
         <w:sdtContent>
           <w:r>
             <w:t xml:space="preserve">    </w:t>
           </w:r>
         </w:sdtContent>
       </w:sdt>
+      <w:permEnd w:id="973563344"/>
       <w:r>
         <w:t xml:space="preserve">   </w:t>
       </w:r>
@@ -2762,6 +2818,7 @@
         <w:t xml:space="preserve">.  </w:t>
       </w:r>
     </w:p>
+    <w:permStart w:id="1596406966" w:edGrp="everyone"/>
     <w:p>
       <w:pPr>
         <w:pStyle w:val="Comment-Grader"/>
@@ -2776,13 +2833,13 @@
           <w15:appearance w15:val="hidden"/>
           <w:text/>
         </w:sdtPr>
-        <w:sdtEndPr/>
         <w:sdtContent>
           <w:r>
             <w:t xml:space="preserve">    </w:t>
           </w:r>
         </w:sdtContent>
       </w:sdt>
+      <w:permEnd w:id="1596406966"/>
       <w:r>
         <w:t xml:space="preserve">   </w:t>
       </w:r>
@@ -2798,6 +2855,7 @@
         <w:t xml:space="preserve">. </w:t>
       </w:r>
     </w:p>
+    <w:permStart w:id="966666940" w:edGrp="everyone"/>
     <w:p>
       <w:pPr>
         <w:pStyle w:val="Comment-Grader"/>
@@ -2811,13 +2869,13 @@
           </w:placeholder>
           <w:text/>
         </w:sdtPr>
-        <w:sdtEndPr/>
         <w:sdtContent>
           <w:r>
             <w:t xml:space="preserve">    </w:t>
           </w:r>
         </w:sdtContent>
       </w:sdt>
+      <w:permEnd w:id="966666940"/>
       <w:r>
         <w:t xml:space="preserve">  </w:t>
       </w:r>
@@ -2857,6 +2915,7 @@
         <w:rPr>
           <w:rFonts w:cstheme="majorHAnsi"/>
         </w:rPr>
+        <w:lastRenderedPageBreak/>
         <w:t>SUPPLEMENTARY I</w:t>
       </w:r>
       <w:r>
@@ -3107,6 +3166,7 @@
         <w:rPr>
           <w:rFonts w:cstheme="majorHAnsi"/>
         </w:rPr>
+        <w:lastRenderedPageBreak/>
         <w:t>SUPPLEMENTARY I</w:t>
       </w:r>
       <w:r>
@@ -3366,6 +3426,7 @@
         <w:t xml:space="preserve">. </w:t>
       </w:r>
     </w:p>
+    <w:permStart w:id="601818212" w:edGrp="everyone"/>
     <w:p>
       <w:pPr>
         <w:pStyle w:val="Comment-Grader"/>
@@ -3386,7 +3447,6 @@
           <w15:appearance w15:val="hidden"/>
           <w:text/>
         </w:sdtPr>
-        <w:sdtEndPr/>
         <w:sdtContent>
           <w:r>
             <w:rPr>
@@ -3396,6 +3456,7 @@
           </w:r>
         </w:sdtContent>
       </w:sdt>
+      <w:permEnd w:id="601818212"/>
       <w:r>
         <w:rPr>
           <w:lang w:val="en-US"/>
@@ -3533,6 +3594,7 @@
         <w:t xml:space="preserve"> </w:t>
       </w:r>
     </w:p>
+    <w:permStart w:id="710168241" w:edGrp="everyone"/>
     <w:p>
       <w:pPr>
         <w:pStyle w:val="Comment-Grader"/>
@@ -3547,19 +3609,19 @@
           <w15:appearance w15:val="hidden"/>
           <w:text/>
         </w:sdtPr>
-        <w:sdtEndPr/>
         <w:sdtContent>
           <w:r>
-            <w:t xml:space="preserve">  </w:t>
+            <w:t xml:space="preserve">   </w:t>
           </w:r>
           <w:r>
-            <w:t>X</w:t>
+            <w:t xml:space="preserve">X </w:t>
           </w:r>
           <w:r>
-            <w:t xml:space="preserve">  </w:t>
+            <w:t xml:space="preserve"> </w:t>
           </w:r>
         </w:sdtContent>
       </w:sdt>
+      <w:permEnd w:id="710168241"/>
       <w:r>
         <w:t xml:space="preserve">   </w:t>
       </w:r>
@@ -3585,6 +3647,7 @@
         <w:rPr>
           <w:rFonts w:cstheme="majorHAnsi"/>
         </w:rPr>
+        <w:lastRenderedPageBreak/>
         <w:t>SUPPLEMENTARY I</w:t>
       </w:r>
       <w:r>
@@ -3693,6 +3756,7 @@
         <w:t xml:space="preserve">. </w:t>
       </w:r>
     </w:p>
+    <w:permStart w:id="612506362" w:edGrp="everyone"/>
     <w:p>
       <w:pPr>
         <w:pStyle w:val="Comment-Grader"/>
@@ -3707,13 +3771,13 @@
           <w15:appearance w15:val="hidden"/>
           <w:text/>
         </w:sdtPr>
-        <w:sdtEndPr/>
         <w:sdtContent>
           <w:r>
             <w:t xml:space="preserve">    </w:t>
           </w:r>
         </w:sdtContent>
       </w:sdt>
+      <w:permEnd w:id="612506362"/>
       <w:r>
         <w:t xml:space="preserve">   </w:t>
       </w:r>
@@ -3755,6 +3819,7 @@
         <w:t xml:space="preserve">. </w:t>
       </w:r>
     </w:p>
+    <w:permStart w:id="1231174564" w:edGrp="everyone"/>
     <w:p>
       <w:pPr>
         <w:pStyle w:val="Comment-Grader"/>
@@ -3769,13 +3834,13 @@
           <w15:appearance w15:val="hidden"/>
           <w:text/>
         </w:sdtPr>
-        <w:sdtEndPr/>
         <w:sdtContent>
           <w:r>
             <w:t xml:space="preserve">    </w:t>
           </w:r>
         </w:sdtContent>
       </w:sdt>
+      <w:permEnd w:id="1231174564"/>
       <w:r>
         <w:t xml:space="preserve">   </w:t>
       </w:r>
@@ -3835,6 +3900,7 @@
         <w:t xml:space="preserve"> (including the passengers).</w:t>
       </w:r>
     </w:p>
+    <w:permStart w:id="1374191219" w:edGrp="everyone"/>
     <w:p>
       <w:pPr>
         <w:pStyle w:val="Comment-Grader"/>
@@ -3849,13 +3915,13 @@
           <w15:appearance w15:val="hidden"/>
           <w:text/>
         </w:sdtPr>
-        <w:sdtEndPr/>
         <w:sdtContent>
           <w:r>
             <w:t xml:space="preserve">    </w:t>
           </w:r>
         </w:sdtContent>
       </w:sdt>
+      <w:permEnd w:id="1374191219"/>
       <w:r>
         <w:t xml:space="preserve">    </w:t>
       </w:r>
@@ -3899,6 +3965,7 @@
         <w:t xml:space="preserve">Show their customer dashboards. </w:t>
       </w:r>
     </w:p>
+    <w:permStart w:id="1684496906" w:edGrp="everyone"/>
     <w:p>
       <w:pPr>
         <w:pBdr>
@@ -3935,7 +4002,6 @@
           <w15:appearance w15:val="hidden"/>
           <w:text/>
         </w:sdtPr>
-        <w:sdtEndPr/>
         <w:sdtContent>
           <w:r>
             <w:rPr>
@@ -3957,6 +4023,7 @@
         </w:rPr>
         <w:t xml:space="preserve">    </w:t>
       </w:r>
+      <w:permEnd w:id="1684496906"/>
     </w:p>
     <w:p>
       <w:pPr>
@@ -4061,6 +4128,7 @@
         <w:t xml:space="preserve"> </w:t>
       </w:r>
     </w:p>
+    <w:permStart w:id="1655732591" w:edGrp="everyone"/>
     <w:p>
       <w:pPr>
         <w:pStyle w:val="Comment-Grader"/>
@@ -4074,13 +4142,13 @@
           </w:placeholder>
           <w:text/>
         </w:sdtPr>
-        <w:sdtEndPr/>
         <w:sdtContent>
           <w:r>
             <w:t xml:space="preserve">    </w:t>
           </w:r>
         </w:sdtContent>
       </w:sdt>
+      <w:permEnd w:id="1655732591"/>
       <w:r>
         <w:t xml:space="preserve">   </w:t>
       </w:r>
@@ -4113,6 +4181,7 @@
         <w:rPr>
           <w:rFonts w:cstheme="majorHAnsi"/>
         </w:rPr>
+        <w:lastRenderedPageBreak/>
         <w:t>SUPPLEMENTARY I</w:t>
       </w:r>
       <w:r>
@@ -4297,6 +4366,7 @@
         <w:t xml:space="preserve"> </w:t>
       </w:r>
     </w:p>
+    <w:permStart w:id="106053395" w:edGrp="everyone"/>
     <w:p>
       <w:pPr>
         <w:pStyle w:val="Comment-Grader"/>
@@ -4311,13 +4381,13 @@
           <w15:appearance w15:val="hidden"/>
           <w:text/>
         </w:sdtPr>
-        <w:sdtEndPr/>
         <w:sdtContent>
           <w:r>
             <w:t xml:space="preserve">    </w:t>
           </w:r>
         </w:sdtContent>
       </w:sdt>
+      <w:permEnd w:id="106053395"/>
       <w:r>
         <w:t xml:space="preserve">  </w:t>
       </w:r>
@@ -4353,6 +4423,7 @@
         <w:t xml:space="preserve">. </w:t>
       </w:r>
     </w:p>
+    <w:permStart w:id="778114813" w:edGrp="everyone"/>
     <w:p>
       <w:pPr>
         <w:pStyle w:val="Comment-Grader"/>
@@ -4367,13 +4438,13 @@
           <w15:appearance w15:val="hidden"/>
           <w:text/>
         </w:sdtPr>
-        <w:sdtEndPr/>
         <w:sdtContent>
           <w:r>
             <w:t xml:space="preserve">    </w:t>
           </w:r>
         </w:sdtContent>
       </w:sdt>
+      <w:permEnd w:id="778114813"/>
       <w:r>
         <w:t xml:space="preserve">   </w:t>
       </w:r>
@@ -4412,6 +4483,7 @@
         <w:rPr>
           <w:rFonts w:cstheme="majorHAnsi"/>
         </w:rPr>
+        <w:lastRenderedPageBreak/>
         <w:t>SUPPLEMENTARY II</w:t>
       </w:r>
       <w:r>
@@ -4593,6 +4665,7 @@
         <w:t xml:space="preserve">. </w:t>
       </w:r>
     </w:p>
+    <w:permStart w:id="1586913091" w:edGrp="everyone"/>
     <w:p>
       <w:pPr>
         <w:pStyle w:val="Comment-Grader"/>
@@ -4607,13 +4680,13 @@
           <w15:appearance w15:val="hidden"/>
           <w:text/>
         </w:sdtPr>
-        <w:sdtEndPr/>
         <w:sdtContent>
           <w:r>
             <w:t xml:space="preserve">    </w:t>
           </w:r>
         </w:sdtContent>
       </w:sdt>
+      <w:permEnd w:id="1586913091"/>
       <w:r>
         <w:t xml:space="preserve">    </w:t>
       </w:r>
@@ -4629,6 +4702,7 @@
         <w:t xml:space="preserve">. </w:t>
       </w:r>
     </w:p>
+    <w:permStart w:id="2088530734" w:edGrp="everyone"/>
     <w:p>
       <w:pPr>
         <w:pStyle w:val="Comment-Grader"/>
@@ -4643,13 +4717,13 @@
           <w15:appearance w15:val="hidden"/>
           <w:text/>
         </w:sdtPr>
-        <w:sdtEndPr/>
         <w:sdtContent>
           <w:r>
             <w:t xml:space="preserve">    </w:t>
           </w:r>
         </w:sdtContent>
       </w:sdt>
+      <w:permEnd w:id="2088530734"/>
       <w:r>
         <w:t xml:space="preserve">    </w:t>
       </w:r>
@@ -4722,6 +4796,7 @@
         <w:rPr>
           <w:rFonts w:cstheme="majorHAnsi"/>
         </w:rPr>
+        <w:lastRenderedPageBreak/>
         <w:t>SUPPLEMENTARY II</w:t>
       </w:r>
       <w:r>
@@ -4813,6 +4888,7 @@
         <w:t xml:space="preserve"> </w:t>
       </w:r>
     </w:p>
+    <w:permStart w:id="1033071327" w:edGrp="everyone"/>
     <w:p>
       <w:pPr>
         <w:pStyle w:val="Comment-Grader"/>
@@ -4833,7 +4909,6 @@
           <w15:appearance w15:val="hidden"/>
           <w:text/>
         </w:sdtPr>
-        <w:sdtEndPr/>
         <w:sdtContent>
           <w:r>
             <w:rPr>
@@ -4843,6 +4918,7 @@
           </w:r>
         </w:sdtContent>
       </w:sdt>
+      <w:permEnd w:id="1033071327"/>
       <w:r>
         <w:rPr>
           <w:lang w:val="en-US"/>
@@ -4980,6 +5056,7 @@
         <w:t xml:space="preserve">. </w:t>
       </w:r>
     </w:p>
+    <w:permStart w:id="1690990358" w:edGrp="everyone"/>
     <w:p>
       <w:pPr>
         <w:pStyle w:val="Comment-Grader"/>
@@ -4994,13 +5071,13 @@
           <w15:appearance w15:val="hidden"/>
           <w:text/>
         </w:sdtPr>
-        <w:sdtEndPr/>
         <w:sdtContent>
           <w:r>
             <w:t xml:space="preserve">    </w:t>
           </w:r>
         </w:sdtContent>
       </w:sdt>
+      <w:permEnd w:id="1690990358"/>
       <w:r>
         <w:t xml:space="preserve">   </w:t>
       </w:r>
@@ -5016,6 +5093,7 @@
         <w:t xml:space="preserve">. </w:t>
       </w:r>
     </w:p>
+    <w:permStart w:id="355165204" w:edGrp="everyone"/>
     <w:p>
       <w:pPr>
         <w:pStyle w:val="Comment-Grader"/>
@@ -5033,7 +5111,6 @@
           <w15:appearance w15:val="hidden"/>
           <w:text/>
         </w:sdtPr>
-        <w:sdtEndPr/>
         <w:sdtContent>
           <w:r>
             <w:rPr>
@@ -5043,6 +5120,7 @@
           </w:r>
         </w:sdtContent>
       </w:sdt>
+      <w:permEnd w:id="355165204"/>
       <w:r>
         <w:rPr>
           <w:lang w:val="en-US"/>
@@ -5071,6 +5149,7 @@
         <w:rPr>
           <w:rFonts w:cstheme="majorHAnsi"/>
         </w:rPr>
+        <w:lastRenderedPageBreak/>
         <w:t>SUPPLEMENTARY II</w:t>
       </w:r>
       <w:r>
@@ -5187,6 +5266,7 @@
         <w:t xml:space="preserve">. </w:t>
       </w:r>
     </w:p>
+    <w:permStart w:id="1760509187" w:edGrp="everyone"/>
     <w:p>
       <w:pPr>
         <w:pStyle w:val="Comment-Grader"/>
@@ -5200,13 +5280,13 @@
           </w:placeholder>
           <w:text/>
         </w:sdtPr>
-        <w:sdtEndPr/>
         <w:sdtContent>
           <w:r>
             <w:t xml:space="preserve">    </w:t>
           </w:r>
         </w:sdtContent>
       </w:sdt>
+      <w:permEnd w:id="1760509187"/>
       <w:r>
         <w:t xml:space="preserve">   </w:t>
       </w:r>
@@ -5256,6 +5336,7 @@
         <w:t xml:space="preserve">. </w:t>
       </w:r>
     </w:p>
+    <w:permStart w:id="223244989" w:edGrp="everyone"/>
     <w:p>
       <w:pPr>
         <w:pStyle w:val="Comment-Grader"/>
@@ -5269,13 +5350,13 @@
           </w:placeholder>
           <w:text/>
         </w:sdtPr>
-        <w:sdtEndPr/>
         <w:sdtContent>
           <w:r>
             <w:t xml:space="preserve">    </w:t>
           </w:r>
         </w:sdtContent>
       </w:sdt>
+      <w:permEnd w:id="223244989"/>
       <w:r>
         <w:t xml:space="preserve">   </w:t>
       </w:r>
@@ -5374,6 +5455,7 @@
         <w:t xml:space="preserve">. </w:t>
       </w:r>
     </w:p>
+    <w:permStart w:id="1359225216" w:edGrp="everyone"/>
     <w:p>
       <w:pPr>
         <w:pStyle w:val="Comment-Grader"/>
@@ -5388,13 +5470,13 @@
           <w15:appearance w15:val="hidden"/>
           <w:text/>
         </w:sdtPr>
-        <w:sdtEndPr/>
         <w:sdtContent>
           <w:r>
             <w:t xml:space="preserve">    </w:t>
           </w:r>
         </w:sdtContent>
       </w:sdt>
+      <w:permEnd w:id="1359225216"/>
       <w:r>
         <w:t xml:space="preserve">    </w:t>
       </w:r>
@@ -5410,6 +5492,7 @@
         <w:t xml:space="preserve">. </w:t>
       </w:r>
     </w:p>
+    <w:permStart w:id="484458533" w:edGrp="everyone"/>
     <w:p>
       <w:pPr>
         <w:pStyle w:val="Comment-Grader"/>
@@ -5423,13 +5506,13 @@
           </w:placeholder>
           <w:text/>
         </w:sdtPr>
-        <w:sdtEndPr/>
         <w:sdtContent>
           <w:r>
             <w:t xml:space="preserve">    </w:t>
           </w:r>
         </w:sdtContent>
       </w:sdt>
+      <w:permEnd w:id="484458533"/>
       <w:r>
         <w:t xml:space="preserve">   </w:t>
       </w:r>
@@ -5462,6 +5545,7 @@
         <w:rPr>
           <w:rFonts w:cstheme="majorHAnsi"/>
         </w:rPr>
+        <w:lastRenderedPageBreak/>
         <w:t>SUPPLEMENTARY II</w:t>
       </w:r>
       <w:r>
@@ -5616,6 +5700,7 @@
         <w:t xml:space="preserve">. </w:t>
       </w:r>
     </w:p>
+    <w:permStart w:id="231961501" w:edGrp="everyone"/>
     <w:p>
       <w:pPr>
         <w:pStyle w:val="Comment-Grader"/>
@@ -5630,13 +5715,13 @@
           <w15:appearance w15:val="hidden"/>
           <w:text/>
         </w:sdtPr>
-        <w:sdtEndPr/>
         <w:sdtContent>
           <w:r>
             <w:t xml:space="preserve">    </w:t>
           </w:r>
         </w:sdtContent>
       </w:sdt>
+      <w:permEnd w:id="231961501"/>
       <w:r>
         <w:t xml:space="preserve">  </w:t>
       </w:r>
@@ -5666,6 +5751,7 @@
         <w:t xml:space="preserve">. </w:t>
       </w:r>
     </w:p>
+    <w:permStart w:id="1976310351" w:edGrp="everyone"/>
     <w:p>
       <w:pPr>
         <w:pStyle w:val="Comment-Grader"/>
@@ -5679,13 +5765,13 @@
           </w:placeholder>
           <w:text/>
         </w:sdtPr>
-        <w:sdtEndPr/>
         <w:sdtContent>
           <w:r>
             <w:t xml:space="preserve">    </w:t>
           </w:r>
         </w:sdtContent>
       </w:sdt>
+      <w:permEnd w:id="1976310351"/>
       <w:r>
         <w:t xml:space="preserve">   </w:t>
       </w:r>
@@ -5701,6 +5787,7 @@
         <w:t xml:space="preserve">. </w:t>
       </w:r>
     </w:p>
+    <w:permStart w:id="923690285" w:edGrp="everyone"/>
     <w:p>
       <w:pPr>
         <w:pStyle w:val="Comment-Grader"/>
@@ -5714,13 +5801,13 @@
           </w:placeholder>
           <w:text/>
         </w:sdtPr>
-        <w:sdtEndPr/>
         <w:sdtContent>
           <w:r>
             <w:t xml:space="preserve">    </w:t>
           </w:r>
         </w:sdtContent>
       </w:sdt>
+      <w:permEnd w:id="923690285"/>
       <w:r>
         <w:t xml:space="preserve">   </w:t>
       </w:r>
@@ -9547,8 +9634,10 @@
     <w:rsid w:val="001942D6"/>
     <w:rsid w:val="002955BA"/>
     <w:rsid w:val="002B01EF"/>
+    <w:rsid w:val="002C5460"/>
     <w:rsid w:val="002C5B10"/>
     <w:rsid w:val="00335C78"/>
+    <w:rsid w:val="003553CC"/>
     <w:rsid w:val="00362E40"/>
     <w:rsid w:val="003936CA"/>
     <w:rsid w:val="003B3C2D"/>
@@ -9557,12 +9646,12 @@
     <w:rsid w:val="004A43F4"/>
     <w:rsid w:val="004B23B9"/>
     <w:rsid w:val="004D7778"/>
-    <w:rsid w:val="004D7C45"/>
     <w:rsid w:val="0054309A"/>
     <w:rsid w:val="005650B2"/>
     <w:rsid w:val="00635F6F"/>
-    <w:rsid w:val="00782A3E"/>
+    <w:rsid w:val="006E53F2"/>
     <w:rsid w:val="00791580"/>
+    <w:rsid w:val="00791B14"/>
     <w:rsid w:val="00794714"/>
     <w:rsid w:val="007A55FF"/>
     <w:rsid w:val="007C004C"/>
@@ -9571,6 +9660,7 @@
     <w:rsid w:val="0093034B"/>
     <w:rsid w:val="00944E58"/>
     <w:rsid w:val="00953D97"/>
+    <w:rsid w:val="00987DD9"/>
     <w:rsid w:val="00990B95"/>
     <w:rsid w:val="00A222AC"/>
     <w:rsid w:val="00B10B86"/>
@@ -9585,6 +9675,7 @@
     <w:rsid w:val="00DB6947"/>
     <w:rsid w:val="00DC72FB"/>
     <w:rsid w:val="00DD70FC"/>
+    <w:rsid w:val="00E00116"/>
     <w:rsid w:val="00E25325"/>
     <w:rsid w:val="00EA1B9C"/>
     <w:rsid w:val="00ED34A4"/>

</xml_diff>

<commit_message>
made report file more intuitive
</commit_message>
<xml_diff>
--- a/reports/Student #2/02 - Requirements - Student #2.docx
+++ b/reports/Student #2/02 - Requirements - Student #2.docx
@@ -3476,7 +3476,19 @@
             <w:rPr>
               <w:lang w:val="en-US"/>
             </w:rPr>
-            <w:t xml:space="preserve">    </w:t>
+            <w:t xml:space="preserve">  </w:t>
+          </w:r>
+          <w:r>
+            <w:rPr>
+              <w:lang w:val="en-US"/>
+            </w:rPr>
+            <w:t xml:space="preserve">X </w:t>
+          </w:r>
+          <w:r>
+            <w:rPr>
+              <w:lang w:val="en-US"/>
+            </w:rPr>
+            <w:t xml:space="preserve"> </w:t>
           </w:r>
         </w:sdtContent>
       </w:sdt>
@@ -3635,7 +3647,7 @@
         </w:sdtPr>
         <w:sdtContent>
           <w:r>
-            <w:t xml:space="preserve">   </w:t>
+            <w:t xml:space="preserve">  </w:t>
           </w:r>
           <w:r>
             <w:t xml:space="preserve">X </w:t>
@@ -3797,7 +3809,13 @@
         </w:sdtPr>
         <w:sdtContent>
           <w:r>
-            <w:t xml:space="preserve">    </w:t>
+            <w:t xml:space="preserve">  </w:t>
+          </w:r>
+          <w:r>
+            <w:t xml:space="preserve">X </w:t>
+          </w:r>
+          <w:r>
+            <w:t xml:space="preserve">  </w:t>
           </w:r>
         </w:sdtContent>
       </w:sdt>
@@ -3860,7 +3878,13 @@
         </w:sdtPr>
         <w:sdtContent>
           <w:r>
-            <w:t xml:space="preserve">    </w:t>
+            <w:t xml:space="preserve">  </w:t>
+          </w:r>
+          <w:r>
+            <w:t xml:space="preserve">X </w:t>
+          </w:r>
+          <w:r>
+            <w:t xml:space="preserve">  </w:t>
           </w:r>
         </w:sdtContent>
       </w:sdt>
@@ -3941,7 +3965,13 @@
         </w:sdtPr>
         <w:sdtContent>
           <w:r>
-            <w:t xml:space="preserve">    </w:t>
+            <w:t xml:space="preserve">  </w:t>
+          </w:r>
+          <w:r>
+            <w:t xml:space="preserve">X </w:t>
+          </w:r>
+          <w:r>
+            <w:t xml:space="preserve">  </w:t>
           </w:r>
         </w:sdtContent>
       </w:sdt>
@@ -4045,7 +4075,16 @@
           <w:szCs w:val="22"/>
           <w14:ligatures w14:val="none"/>
         </w:rPr>
-        <w:t xml:space="preserve">    </w:t>
+        <w:t xml:space="preserve">X </w:t>
+      </w:r>
+      <w:r>
+        <w:rPr>
+          <w:kern w:val="0"/>
+          <w:sz w:val="22"/>
+          <w:szCs w:val="22"/>
+          <w14:ligatures w14:val="none"/>
+        </w:rPr>
+        <w:t xml:space="preserve"> </w:t>
       </w:r>
       <w:permEnd w:id="1684496906"/>
     </w:p>
@@ -9589,7 +9628,6 @@
     <w:sig w:usb0="E4002EFF" w:usb1="C200247B" w:usb2="00000009" w:usb3="00000000" w:csb0="000001FF" w:csb1="00000000"/>
   </w:font>
   <w:font w:name="Yu Gothic Light">
-    <w:altName w:val="游ゴシック Light"/>
     <w:panose1 w:val="020B0300000000000000"/>
     <w:charset w:val="80"/>
     <w:family w:val="swiss"/>
@@ -9703,9 +9741,11 @@
     <w:rsid w:val="00DD70FC"/>
     <w:rsid w:val="00E00116"/>
     <w:rsid w:val="00E25325"/>
+    <w:rsid w:val="00E31777"/>
     <w:rsid w:val="00EA1B9C"/>
     <w:rsid w:val="00ED34A4"/>
     <w:rsid w:val="00ED3D0C"/>
+    <w:rsid w:val="00F0555A"/>
     <w:rsid w:val="00F06ED1"/>
     <w:rsid w:val="00F30381"/>
     <w:rsid w:val="00F36204"/>

</xml_diff>

<commit_message>
feat: added new reports
</commit_message>
<xml_diff>
--- a/reports/Student #2/02 - Requirements - Student #2.docx
+++ b/reports/Student #2/02 - Requirements - Student #2.docx
@@ -127,7 +127,6 @@
               </w:rPr>
               <w:tab/>
             </w:r>
-            <w:permStart w:id="379328249" w:edGrp="everyone"/>
             <w:sdt>
               <w:sdtPr>
                 <w:rPr>
@@ -141,6 +140,7 @@
                 <w15:appearance w15:val="hidden"/>
                 <w:text/>
               </w:sdtPr>
+              <w:sdtEndPr/>
               <w:sdtContent>
                 <w:r>
                   <w:rPr>
@@ -174,7 +174,6 @@
                 </w:r>
               </w:sdtContent>
             </w:sdt>
-            <w:permEnd w:id="379328249"/>
           </w:p>
         </w:tc>
       </w:tr>
@@ -216,7 +215,6 @@
               </w:rPr>
               <w:tab/>
             </w:r>
-            <w:permStart w:id="955522721" w:edGrp="everyone"/>
             <w:sdt>
               <w:sdtPr>
                 <w:rPr>
@@ -230,6 +228,7 @@
                 <w15:appearance w15:val="hidden"/>
                 <w:text/>
               </w:sdtPr>
+              <w:sdtEndPr/>
               <w:sdtContent>
                 <w:r>
                   <w:rPr>
@@ -245,7 +244,6 @@
                 </w:r>
               </w:sdtContent>
             </w:sdt>
-            <w:permEnd w:id="955522721"/>
           </w:p>
         </w:tc>
       </w:tr>
@@ -303,7 +301,6 @@
               </w:rPr>
               <w:tab/>
             </w:r>
-            <w:permStart w:id="1490430286" w:edGrp="everyone"/>
             <w:r>
               <w:rPr>
                 <w:rFonts w:asciiTheme="majorHAnsi" w:hAnsiTheme="majorHAnsi" w:cstheme="majorBidi"/>
@@ -324,6 +321,7 @@
                 <w15:appearance w15:val="hidden"/>
                 <w:text/>
               </w:sdtPr>
+              <w:sdtEndPr/>
               <w:sdtContent>
                 <w:r>
                   <w:rPr>
@@ -342,7 +340,6 @@
               </w:sdtContent>
             </w:sdt>
           </w:p>
-          <w:permEnd w:id="1490430286"/>
           <w:p>
             <w:pPr>
               <w:pStyle w:val="Sinespaciado"/>
@@ -372,7 +369,6 @@
               </w:rPr>
               <w:tab/>
             </w:r>
-            <w:permStart w:id="1588551831" w:edGrp="everyone"/>
             <w:sdt>
               <w:sdtPr>
                 <w:rPr>
@@ -387,6 +383,7 @@
                 <w15:appearance w15:val="hidden"/>
                 <w:text/>
               </w:sdtPr>
+              <w:sdtEndPr/>
               <w:sdtContent>
                 <w:r>
                   <w:rPr>
@@ -413,7 +410,6 @@
                 </w:r>
               </w:sdtContent>
             </w:sdt>
-            <w:permEnd w:id="1588551831"/>
           </w:p>
           <w:p>
             <w:pPr>
@@ -442,7 +438,6 @@
               </w:rPr>
               <w:tab/>
             </w:r>
-            <w:permStart w:id="441854091" w:edGrp="everyone"/>
             <w:sdt>
               <w:sdtPr>
                 <w:rPr>
@@ -457,6 +452,7 @@
                 <w15:appearance w15:val="hidden"/>
                 <w:text/>
               </w:sdtPr>
+              <w:sdtEndPr/>
               <w:sdtContent>
                 <w:r>
                   <w:rPr>
@@ -495,7 +491,6 @@
                 </w:r>
               </w:sdtContent>
             </w:sdt>
-            <w:permEnd w:id="441854091"/>
           </w:p>
           <w:p>
             <w:pPr>
@@ -524,7 +519,6 @@
               </w:rPr>
               <w:tab/>
             </w:r>
-            <w:permStart w:id="16126159" w:edGrp="everyone"/>
             <w:sdt>
               <w:sdtPr>
                 <w:rPr>
@@ -538,6 +532,7 @@
                 <w15:appearance w15:val="hidden"/>
                 <w:text/>
               </w:sdtPr>
+              <w:sdtEndPr/>
               <w:sdtContent>
                 <w:r>
                   <w:rPr>
@@ -559,7 +554,6 @@
                 </w:r>
               </w:sdtContent>
             </w:sdt>
-            <w:permEnd w:id="16126159"/>
           </w:p>
         </w:tc>
       </w:tr>
@@ -607,7 +601,6 @@
               </w:rPr>
               <w:tab/>
             </w:r>
-            <w:permStart w:id="925041655" w:edGrp="everyone"/>
             <w:sdt>
               <w:sdtPr>
                 <w:rPr>
@@ -622,6 +615,7 @@
                 <w15:appearance w15:val="hidden"/>
                 <w:text/>
               </w:sdtPr>
+              <w:sdtEndPr/>
               <w:sdtContent>
                 <w:r>
                   <w:rPr>
@@ -646,7 +640,6 @@
                 </w:r>
               </w:sdtContent>
             </w:sdt>
-            <w:permEnd w:id="925041655"/>
           </w:p>
         </w:tc>
       </w:tr>
@@ -663,7 +656,6 @@
         <w:rPr>
           <w:rFonts w:cstheme="majorHAnsi"/>
         </w:rPr>
-        <w:lastRenderedPageBreak/>
         <w:t>MANDATORY</w:t>
       </w:r>
       <w:r>
@@ -833,7 +825,6 @@
         <w:t>” denotes your name/s.</w:t>
       </w:r>
     </w:p>
-    <w:permStart w:id="1733719730" w:edGrp="everyone"/>
     <w:p>
       <w:pPr>
         <w:pStyle w:val="Comment-Grader"/>
@@ -848,6 +839,7 @@
           <w15:appearance w15:val="hidden"/>
           <w:text/>
         </w:sdtPr>
+        <w:sdtEndPr/>
         <w:sdtContent>
           <w:r>
             <w:t xml:space="preserve">  </w:t>
@@ -858,99 +850,94 @@
         </w:sdtContent>
       </w:sdt>
       <w:r>
+        <w:t xml:space="preserve">    </w:t>
+      </w:r>
+    </w:p>
+    <w:p>
+      <w:pPr>
+        <w:pStyle w:val="Ttulo2"/>
+        <w:rPr>
+          <w:rFonts w:cstheme="majorHAnsi"/>
+        </w:rPr>
+      </w:pPr>
+      <w:r>
+        <w:rPr>
+          <w:rFonts w:cstheme="majorHAnsi"/>
+        </w:rPr>
+        <w:t>Non-functional requirements</w:t>
+      </w:r>
+    </w:p>
+    <w:p>
+      <w:pPr>
+        <w:rPr>
+          <w:rFonts w:asciiTheme="majorHAnsi" w:hAnsiTheme="majorHAnsi" w:cstheme="majorHAnsi"/>
+        </w:rPr>
+      </w:pPr>
+      <w:r>
+        <w:rPr>
+          <w:rFonts w:asciiTheme="majorHAnsi" w:hAnsiTheme="majorHAnsi" w:cstheme="majorHAnsi"/>
+        </w:rPr>
+        <w:t>Intentionally blank.</w:t>
+      </w:r>
+    </w:p>
+    <w:p>
+      <w:pPr>
+        <w:pStyle w:val="Ttulo2"/>
+        <w:rPr>
+          <w:rFonts w:cstheme="majorHAnsi"/>
+        </w:rPr>
+      </w:pPr>
+      <w:r>
+        <w:rPr>
+          <w:rFonts w:cstheme="majorHAnsi"/>
+        </w:rPr>
+        <w:t>Testing requirements</w:t>
+      </w:r>
+    </w:p>
+    <w:p>
+      <w:pPr>
+        <w:rPr>
+          <w:rFonts w:asciiTheme="majorHAnsi" w:hAnsiTheme="majorHAnsi" w:cstheme="majorHAnsi"/>
+        </w:rPr>
+      </w:pPr>
+      <w:r>
+        <w:rPr>
+          <w:rFonts w:asciiTheme="majorHAnsi" w:hAnsiTheme="majorHAnsi" w:cstheme="majorHAnsi"/>
+        </w:rPr>
+        <w:t>Intentionally blank.</w:t>
+      </w:r>
+    </w:p>
+    <w:p>
+      <w:pPr>
+        <w:pStyle w:val="Ttulo2"/>
+        <w:rPr>
+          <w:rFonts w:cstheme="majorHAnsi"/>
+        </w:rPr>
+      </w:pPr>
+      <w:r>
+        <w:rPr>
+          <w:rFonts w:cstheme="majorHAnsi"/>
+        </w:rPr>
+        <w:t>Managerial requirements</w:t>
+      </w:r>
+    </w:p>
+    <w:p>
+      <w:pPr>
+        <w:pStyle w:val="Requirement-Header"/>
+        <w:rPr>
+          <w:rFonts w:asciiTheme="majorHAnsi" w:hAnsiTheme="majorHAnsi" w:cstheme="majorBidi"/>
+        </w:rPr>
+      </w:pPr>
+      <w:r>
+        <w:t>Provide a link to your planning dashboard in GitHub to review the tasks, their current status, and your schedule.</w:t>
+      </w:r>
+      <w:r>
+        <w:rPr>
+          <w:rFonts w:asciiTheme="majorHAnsi" w:hAnsiTheme="majorHAnsi" w:cstheme="majorBidi"/>
+        </w:rPr>
         <w:t xml:space="preserve"> </w:t>
       </w:r>
-      <w:permEnd w:id="1733719730"/>
-      <w:r>
-        <w:t xml:space="preserve">   </w:t>
-      </w:r>
-    </w:p>
-    <w:p>
-      <w:pPr>
-        <w:pStyle w:val="Ttulo2"/>
-        <w:rPr>
-          <w:rFonts w:cstheme="majorHAnsi"/>
-        </w:rPr>
-      </w:pPr>
-      <w:r>
-        <w:rPr>
-          <w:rFonts w:cstheme="majorHAnsi"/>
-        </w:rPr>
-        <w:t>Non-functional requirements</w:t>
-      </w:r>
-    </w:p>
-    <w:p>
-      <w:pPr>
-        <w:rPr>
-          <w:rFonts w:asciiTheme="majorHAnsi" w:hAnsiTheme="majorHAnsi" w:cstheme="majorHAnsi"/>
-        </w:rPr>
-      </w:pPr>
-      <w:r>
-        <w:rPr>
-          <w:rFonts w:asciiTheme="majorHAnsi" w:hAnsiTheme="majorHAnsi" w:cstheme="majorHAnsi"/>
-        </w:rPr>
-        <w:t>Intentionally blank.</w:t>
-      </w:r>
-    </w:p>
-    <w:p>
-      <w:pPr>
-        <w:pStyle w:val="Ttulo2"/>
-        <w:rPr>
-          <w:rFonts w:cstheme="majorHAnsi"/>
-        </w:rPr>
-      </w:pPr>
-      <w:r>
-        <w:rPr>
-          <w:rFonts w:cstheme="majorHAnsi"/>
-        </w:rPr>
-        <w:t>Testing requirements</w:t>
-      </w:r>
-    </w:p>
-    <w:p>
-      <w:pPr>
-        <w:rPr>
-          <w:rFonts w:asciiTheme="majorHAnsi" w:hAnsiTheme="majorHAnsi" w:cstheme="majorHAnsi"/>
-        </w:rPr>
-      </w:pPr>
-      <w:r>
-        <w:rPr>
-          <w:rFonts w:asciiTheme="majorHAnsi" w:hAnsiTheme="majorHAnsi" w:cstheme="majorHAnsi"/>
-        </w:rPr>
-        <w:t>Intentionally blank.</w:t>
-      </w:r>
-    </w:p>
-    <w:p>
-      <w:pPr>
-        <w:pStyle w:val="Ttulo2"/>
-        <w:rPr>
-          <w:rFonts w:cstheme="majorHAnsi"/>
-        </w:rPr>
-      </w:pPr>
-      <w:r>
-        <w:rPr>
-          <w:rFonts w:cstheme="majorHAnsi"/>
-        </w:rPr>
-        <w:t>Managerial requirements</w:t>
-      </w:r>
-    </w:p>
-    <w:p>
-      <w:pPr>
-        <w:pStyle w:val="Requirement-Header"/>
-        <w:rPr>
-          <w:rFonts w:asciiTheme="majorHAnsi" w:hAnsiTheme="majorHAnsi" w:cstheme="majorBidi"/>
-        </w:rPr>
-      </w:pPr>
-      <w:r>
-        <w:t>Provide a link to your planning dashboard in GitHub to review the tasks, their current status, and your schedule.</w:t>
-      </w:r>
-      <w:r>
-        <w:rPr>
-          <w:rFonts w:asciiTheme="majorHAnsi" w:hAnsiTheme="majorHAnsi" w:cstheme="majorBidi"/>
-        </w:rPr>
-        <w:t xml:space="preserve"> </w:t>
-      </w:r>
-    </w:p>
-    <w:permStart w:id="15891997" w:edGrp="everyone"/>
+    </w:p>
     <w:p>
       <w:pPr>
         <w:pStyle w:val="Comment-Grader"/>
@@ -965,6 +952,7 @@
           <w15:appearance w15:val="hidden"/>
           <w:text/>
         </w:sdtPr>
+        <w:sdtEndPr/>
         <w:sdtContent>
           <w:r>
             <w:t xml:space="preserve"> </w:t>
@@ -977,7 +965,6 @@
           </w:r>
         </w:sdtContent>
       </w:sdt>
-      <w:permEnd w:id="15891997"/>
       <w:r>
         <w:t xml:space="preserve">   </w:t>
       </w:r>
@@ -1057,7 +1044,6 @@
         <w:rPr>
           <w:rFonts w:cstheme="majorHAnsi"/>
         </w:rPr>
-        <w:lastRenderedPageBreak/>
         <w:t>MANDATORY</w:t>
       </w:r>
       <w:r>
@@ -1247,7 +1233,6 @@
         <w:t xml:space="preserve">. </w:t>
       </w:r>
     </w:p>
-    <w:permStart w:id="1580534963" w:edGrp="everyone"/>
     <w:p>
       <w:pPr>
         <w:pStyle w:val="Comment-Grader"/>
@@ -1262,6 +1247,7 @@
           <w15:appearance w15:val="hidden"/>
           <w:text/>
         </w:sdtPr>
+        <w:sdtEndPr/>
         <w:sdtContent>
           <w:r>
             <w:t xml:space="preserve">  </w:t>
@@ -1274,7 +1260,6 @@
           </w:r>
         </w:sdtContent>
       </w:sdt>
-      <w:permEnd w:id="1580534963"/>
       <w:r>
         <w:t xml:space="preserve">  </w:t>
       </w:r>
@@ -1502,7 +1487,6 @@
       </w:r>
       <w:bookmarkEnd w:id="0"/>
     </w:p>
-    <w:permStart w:id="1685676958" w:edGrp="everyone"/>
     <w:p>
       <w:pPr>
         <w:pStyle w:val="Comment-Grader"/>
@@ -1517,6 +1501,7 @@
           <w15:appearance w15:val="hidden"/>
           <w:text/>
         </w:sdtPr>
+        <w:sdtEndPr/>
         <w:sdtContent>
           <w:r>
             <w:t xml:space="preserve">  </w:t>
@@ -1529,7 +1514,6 @@
           </w:r>
         </w:sdtContent>
       </w:sdt>
-      <w:permEnd w:id="1685676958"/>
       <w:r>
         <w:t xml:space="preserve"> </w:t>
       </w:r>
@@ -1725,7 +1709,6 @@
       </w:r>
     </w:p>
     <w:bookmarkStart w:id="1" w:name="_Hlk157677981"/>
-    <w:permStart w:id="339812661" w:edGrp="everyone"/>
     <w:p>
       <w:pPr>
         <w:pStyle w:val="Comment-Grader"/>
@@ -1739,6 +1722,7 @@
           </w:placeholder>
           <w:text/>
         </w:sdtPr>
+        <w:sdtEndPr/>
         <w:sdtContent>
           <w:r>
             <w:t xml:space="preserve">  </w:t>
@@ -1751,7 +1735,6 @@
           </w:r>
         </w:sdtContent>
       </w:sdt>
-      <w:permEnd w:id="339812661"/>
       <w:r>
         <w:t xml:space="preserve">   </w:t>
       </w:r>
@@ -1947,7 +1930,6 @@
         <w:t xml:space="preserve"> </w:t>
       </w:r>
     </w:p>
-    <w:permStart w:id="891315281" w:edGrp="everyone"/>
     <w:p>
       <w:pPr>
         <w:pStyle w:val="Comment-Grader"/>
@@ -1965,6 +1947,7 @@
           <w15:appearance w15:val="hidden"/>
           <w:text/>
         </w:sdtPr>
+        <w:sdtEndPr/>
         <w:sdtContent>
           <w:r>
             <w:rPr>
@@ -1986,7 +1969,6 @@
           </w:r>
         </w:sdtContent>
       </w:sdt>
-      <w:permEnd w:id="891315281"/>
     </w:p>
     <w:p>
       <w:pPr>
@@ -2016,7 +1998,6 @@
         <w:t xml:space="preserve">.  </w:t>
       </w:r>
     </w:p>
-    <w:permStart w:id="2088853596" w:edGrp="everyone"/>
     <w:p>
       <w:pPr>
         <w:pStyle w:val="Comment-Grader"/>
@@ -2031,6 +2012,7 @@
           <w15:appearance w15:val="hidden"/>
           <w:text/>
         </w:sdtPr>
+        <w:sdtEndPr/>
         <w:sdtContent>
           <w:r>
             <w:t xml:space="preserve"> </w:t>
@@ -2043,7 +2025,6 @@
           </w:r>
         </w:sdtContent>
       </w:sdt>
-      <w:permEnd w:id="2088853596"/>
       <w:r>
         <w:t xml:space="preserve">   </w:t>
       </w:r>
@@ -2076,7 +2057,6 @@
         <w:rPr>
           <w:rFonts w:cstheme="majorHAnsi"/>
         </w:rPr>
-        <w:lastRenderedPageBreak/>
         <w:t>MANDATORY</w:t>
       </w:r>
       <w:r>
@@ -2281,7 +2261,6 @@
         <w:t xml:space="preserve">. </w:t>
       </w:r>
     </w:p>
-    <w:permStart w:id="8470091" w:edGrp="everyone"/>
     <w:p>
       <w:pPr>
         <w:pStyle w:val="Comment-Grader"/>
@@ -2296,6 +2275,7 @@
           <w15:appearance w15:val="hidden"/>
           <w:text/>
         </w:sdtPr>
+        <w:sdtEndPr/>
         <w:sdtContent>
           <w:r>
             <w:t xml:space="preserve">  </w:t>
@@ -2308,7 +2288,6 @@
           </w:r>
         </w:sdtContent>
       </w:sdt>
-      <w:permEnd w:id="8470091"/>
       <w:r>
         <w:t xml:space="preserve">    </w:t>
       </w:r>
@@ -2424,7 +2403,6 @@
         <w:t>.</w:t>
       </w:r>
     </w:p>
-    <w:permStart w:id="66585966" w:edGrp="everyone"/>
     <w:p>
       <w:pPr>
         <w:pStyle w:val="Comment-Grader"/>
@@ -2439,6 +2417,7 @@
           <w15:appearance w15:val="hidden"/>
           <w:text/>
         </w:sdtPr>
+        <w:sdtEndPr/>
         <w:sdtContent>
           <w:r>
             <w:t xml:space="preserve">  </w:t>
@@ -2451,7 +2430,6 @@
           </w:r>
         </w:sdtContent>
       </w:sdt>
-      <w:permEnd w:id="66585966"/>
       <w:r>
         <w:t xml:space="preserve">    </w:t>
       </w:r>
@@ -2553,7 +2531,6 @@
         <w:t xml:space="preserve">.  </w:t>
       </w:r>
     </w:p>
-    <w:permStart w:id="160768578" w:edGrp="everyone"/>
     <w:p>
       <w:pPr>
         <w:pStyle w:val="Comment-Grader"/>
@@ -2568,6 +2545,7 @@
           <w15:appearance w15:val="hidden"/>
           <w:text/>
         </w:sdtPr>
+        <w:sdtEndPr/>
         <w:sdtContent>
           <w:r>
             <w:t xml:space="preserve">  </w:t>
@@ -2580,7 +2558,6 @@
           </w:r>
         </w:sdtContent>
       </w:sdt>
-      <w:permEnd w:id="160768578"/>
       <w:r>
         <w:t xml:space="preserve">   </w:t>
       </w:r>
@@ -2600,7 +2577,6 @@
         <w:rPr>
           <w:rFonts w:cstheme="majorHAnsi"/>
         </w:rPr>
-        <w:lastRenderedPageBreak/>
         <w:t>MANDATORY</w:t>
       </w:r>
       <w:r>
@@ -2644,7 +2620,6 @@
         <w:t xml:space="preserve">Create appropriate indices for your entities, if required.  </w:t>
       </w:r>
     </w:p>
-    <w:permStart w:id="1892182379" w:edGrp="everyone"/>
     <w:p>
       <w:pPr>
         <w:pStyle w:val="Comment-Grader"/>
@@ -2662,6 +2637,7 @@
           <w15:appearance w15:val="hidden"/>
           <w:text/>
         </w:sdtPr>
+        <w:sdtEndPr/>
         <w:sdtContent>
           <w:r>
             <w:t xml:space="preserve"> </w:t>
@@ -2674,7 +2650,6 @@
           </w:r>
         </w:sdtContent>
       </w:sdt>
-      <w:permEnd w:id="1892182379"/>
       <w:r>
         <w:t xml:space="preserve">   </w:t>
       </w:r>
@@ -2771,7 +2746,6 @@
         <w:t xml:space="preserve">. </w:t>
       </w:r>
     </w:p>
-    <w:permStart w:id="973563344" w:edGrp="everyone"/>
     <w:p>
       <w:pPr>
         <w:pStyle w:val="Comment-Grader"/>
@@ -2785,6 +2759,7 @@
           </w:placeholder>
           <w:text/>
         </w:sdtPr>
+        <w:sdtEndPr/>
         <w:sdtContent>
           <w:r>
             <w:t xml:space="preserve">  </w:t>
@@ -2797,7 +2772,6 @@
           </w:r>
         </w:sdtContent>
       </w:sdt>
-      <w:permEnd w:id="973563344"/>
       <w:r>
         <w:t xml:space="preserve">   </w:t>
       </w:r>
@@ -2830,7 +2804,6 @@
         <w:t xml:space="preserve">.  </w:t>
       </w:r>
     </w:p>
-    <w:permStart w:id="1596406966" w:edGrp="everyone"/>
     <w:p>
       <w:pPr>
         <w:pStyle w:val="Comment-Grader"/>
@@ -2845,6 +2818,7 @@
           <w15:appearance w15:val="hidden"/>
           <w:text/>
         </w:sdtPr>
+        <w:sdtEndPr/>
         <w:sdtContent>
           <w:r>
             <w:t xml:space="preserve"> </w:t>
@@ -2857,7 +2831,6 @@
           </w:r>
         </w:sdtContent>
       </w:sdt>
-      <w:permEnd w:id="1596406966"/>
       <w:r>
         <w:t xml:space="preserve">   </w:t>
       </w:r>
@@ -2873,7 +2846,6 @@
         <w:t xml:space="preserve">. </w:t>
       </w:r>
     </w:p>
-    <w:permStart w:id="966666940" w:edGrp="everyone"/>
     <w:p>
       <w:pPr>
         <w:pStyle w:val="Comment-Grader"/>
@@ -2887,6 +2859,7 @@
           </w:placeholder>
           <w:text/>
         </w:sdtPr>
+        <w:sdtEndPr/>
         <w:sdtContent>
           <w:r>
             <w:t xml:space="preserve">  </w:t>
@@ -2899,7 +2872,6 @@
           </w:r>
         </w:sdtContent>
       </w:sdt>
-      <w:permEnd w:id="966666940"/>
       <w:r>
         <w:t xml:space="preserve">  </w:t>
       </w:r>
@@ -2939,7 +2911,6 @@
         <w:rPr>
           <w:rFonts w:cstheme="majorHAnsi"/>
         </w:rPr>
-        <w:lastRenderedPageBreak/>
         <w:t>SUPPLEMENTARY I</w:t>
       </w:r>
       <w:r>
@@ -3190,7 +3161,6 @@
         <w:rPr>
           <w:rFonts w:cstheme="majorHAnsi"/>
         </w:rPr>
-        <w:lastRenderedPageBreak/>
         <w:t>SUPPLEMENTARY I</w:t>
       </w:r>
       <w:r>
@@ -3450,7 +3420,6 @@
         <w:t xml:space="preserve">. </w:t>
       </w:r>
     </w:p>
-    <w:permStart w:id="601818212" w:edGrp="everyone"/>
     <w:p>
       <w:pPr>
         <w:pStyle w:val="Comment-Grader"/>
@@ -3471,6 +3440,7 @@
           <w15:appearance w15:val="hidden"/>
           <w:text/>
         </w:sdtPr>
+        <w:sdtEndPr/>
         <w:sdtContent>
           <w:r>
             <w:rPr>
@@ -3492,7 +3462,6 @@
           </w:r>
         </w:sdtContent>
       </w:sdt>
-      <w:permEnd w:id="601818212"/>
       <w:r>
         <w:rPr>
           <w:lang w:val="en-US"/>
@@ -3630,7 +3599,6 @@
         <w:t xml:space="preserve"> </w:t>
       </w:r>
     </w:p>
-    <w:permStart w:id="710168241" w:edGrp="everyone"/>
     <w:p>
       <w:pPr>
         <w:pStyle w:val="Comment-Grader"/>
@@ -3645,6 +3613,7 @@
           <w15:appearance w15:val="hidden"/>
           <w:text/>
         </w:sdtPr>
+        <w:sdtEndPr/>
         <w:sdtContent>
           <w:r>
             <w:t xml:space="preserve">  </w:t>
@@ -3657,7 +3626,6 @@
           </w:r>
         </w:sdtContent>
       </w:sdt>
-      <w:permEnd w:id="710168241"/>
       <w:r>
         <w:t xml:space="preserve">   </w:t>
       </w:r>
@@ -3683,7 +3651,6 @@
         <w:rPr>
           <w:rFonts w:cstheme="majorHAnsi"/>
         </w:rPr>
-        <w:lastRenderedPageBreak/>
         <w:t>SUPPLEMENTARY I</w:t>
       </w:r>
       <w:r>
@@ -3792,7 +3759,6 @@
         <w:t xml:space="preserve">. </w:t>
       </w:r>
     </w:p>
-    <w:permStart w:id="612506362" w:edGrp="everyone"/>
     <w:p>
       <w:pPr>
         <w:pStyle w:val="Comment-Grader"/>
@@ -3807,6 +3773,7 @@
           <w15:appearance w15:val="hidden"/>
           <w:text/>
         </w:sdtPr>
+        <w:sdtEndPr/>
         <w:sdtContent>
           <w:r>
             <w:t xml:space="preserve">  </w:t>
@@ -3819,7 +3786,6 @@
           </w:r>
         </w:sdtContent>
       </w:sdt>
-      <w:permEnd w:id="612506362"/>
       <w:r>
         <w:t xml:space="preserve">   </w:t>
       </w:r>
@@ -3861,7 +3827,6 @@
         <w:t xml:space="preserve">. </w:t>
       </w:r>
     </w:p>
-    <w:permStart w:id="1231174564" w:edGrp="everyone"/>
     <w:p>
       <w:pPr>
         <w:pStyle w:val="Comment-Grader"/>
@@ -3876,6 +3841,7 @@
           <w15:appearance w15:val="hidden"/>
           <w:text/>
         </w:sdtPr>
+        <w:sdtEndPr/>
         <w:sdtContent>
           <w:r>
             <w:t xml:space="preserve">  </w:t>
@@ -3888,7 +3854,6 @@
           </w:r>
         </w:sdtContent>
       </w:sdt>
-      <w:permEnd w:id="1231174564"/>
       <w:r>
         <w:t xml:space="preserve">   </w:t>
       </w:r>
@@ -3948,7 +3913,6 @@
         <w:t xml:space="preserve"> (including the passengers).</w:t>
       </w:r>
     </w:p>
-    <w:permStart w:id="1374191219" w:edGrp="everyone"/>
     <w:p>
       <w:pPr>
         <w:pStyle w:val="Comment-Grader"/>
@@ -3963,6 +3927,7 @@
           <w15:appearance w15:val="hidden"/>
           <w:text/>
         </w:sdtPr>
+        <w:sdtEndPr/>
         <w:sdtContent>
           <w:r>
             <w:t xml:space="preserve">  </w:t>
@@ -3975,7 +3940,6 @@
           </w:r>
         </w:sdtContent>
       </w:sdt>
-      <w:permEnd w:id="1374191219"/>
       <w:r>
         <w:t xml:space="preserve">    </w:t>
       </w:r>
@@ -4019,7 +3983,6 @@
         <w:t xml:space="preserve">Show their customer dashboards. </w:t>
       </w:r>
     </w:p>
-    <w:permStart w:id="1684496906" w:edGrp="everyone"/>
     <w:p>
       <w:pPr>
         <w:pBdr>
@@ -4056,6 +4019,7 @@
           <w15:appearance w15:val="hidden"/>
           <w:text/>
         </w:sdtPr>
+        <w:sdtEndPr/>
         <w:sdtContent>
           <w:r>
             <w:rPr>
@@ -4086,7 +4050,6 @@
         </w:rPr>
         <w:t xml:space="preserve"> </w:t>
       </w:r>
-      <w:permEnd w:id="1684496906"/>
     </w:p>
     <w:p>
       <w:pPr>
@@ -4191,7 +4154,6 @@
         <w:t xml:space="preserve"> </w:t>
       </w:r>
     </w:p>
-    <w:permStart w:id="1655732591" w:edGrp="everyone"/>
     <w:p>
       <w:pPr>
         <w:pStyle w:val="Comment-Grader"/>
@@ -4205,13 +4167,13 @@
           </w:placeholder>
           <w:text/>
         </w:sdtPr>
+        <w:sdtEndPr/>
         <w:sdtContent>
           <w:r>
             <w:t xml:space="preserve">    </w:t>
           </w:r>
         </w:sdtContent>
       </w:sdt>
-      <w:permEnd w:id="1655732591"/>
       <w:r>
         <w:t xml:space="preserve">   </w:t>
       </w:r>
@@ -4244,7 +4206,6 @@
         <w:rPr>
           <w:rFonts w:cstheme="majorHAnsi"/>
         </w:rPr>
-        <w:lastRenderedPageBreak/>
         <w:t>SUPPLEMENTARY I</w:t>
       </w:r>
       <w:r>
@@ -4429,7 +4390,6 @@
         <w:t xml:space="preserve"> </w:t>
       </w:r>
     </w:p>
-    <w:permStart w:id="106053395" w:edGrp="everyone"/>
     <w:p>
       <w:pPr>
         <w:pStyle w:val="Comment-Grader"/>
@@ -4444,13 +4404,13 @@
           <w15:appearance w15:val="hidden"/>
           <w:text/>
         </w:sdtPr>
+        <w:sdtEndPr/>
         <w:sdtContent>
           <w:r>
             <w:t xml:space="preserve">    </w:t>
           </w:r>
         </w:sdtContent>
       </w:sdt>
-      <w:permEnd w:id="106053395"/>
       <w:r>
         <w:t xml:space="preserve">  </w:t>
       </w:r>
@@ -4486,7 +4446,6 @@
         <w:t xml:space="preserve">. </w:t>
       </w:r>
     </w:p>
-    <w:permStart w:id="778114813" w:edGrp="everyone"/>
     <w:p>
       <w:pPr>
         <w:pStyle w:val="Comment-Grader"/>
@@ -4501,13 +4460,19 @@
           <w15:appearance w15:val="hidden"/>
           <w:text/>
         </w:sdtPr>
+        <w:sdtEndPr/>
         <w:sdtContent>
           <w:r>
-            <w:t xml:space="preserve">    </w:t>
+            <w:t xml:space="preserve">   </w:t>
+          </w:r>
+          <w:r>
+            <w:t xml:space="preserve">X </w:t>
+          </w:r>
+          <w:r>
+            <w:t xml:space="preserve"> </w:t>
           </w:r>
         </w:sdtContent>
       </w:sdt>
-      <w:permEnd w:id="778114813"/>
       <w:r>
         <w:t xml:space="preserve">   </w:t>
       </w:r>
@@ -4546,7 +4511,6 @@
         <w:rPr>
           <w:rFonts w:cstheme="majorHAnsi"/>
         </w:rPr>
-        <w:lastRenderedPageBreak/>
         <w:t>SUPPLEMENTARY II</w:t>
       </w:r>
       <w:r>
@@ -4728,7 +4692,6 @@
         <w:t xml:space="preserve">. </w:t>
       </w:r>
     </w:p>
-    <w:permStart w:id="1586913091" w:edGrp="everyone"/>
     <w:p>
       <w:pPr>
         <w:pStyle w:val="Comment-Grader"/>
@@ -4743,13 +4706,13 @@
           <w15:appearance w15:val="hidden"/>
           <w:text/>
         </w:sdtPr>
+        <w:sdtEndPr/>
         <w:sdtContent>
           <w:r>
             <w:t xml:space="preserve">    </w:t>
           </w:r>
         </w:sdtContent>
       </w:sdt>
-      <w:permEnd w:id="1586913091"/>
       <w:r>
         <w:t xml:space="preserve">    </w:t>
       </w:r>
@@ -4765,7 +4728,6 @@
         <w:t xml:space="preserve">. </w:t>
       </w:r>
     </w:p>
-    <w:permStart w:id="2088530734" w:edGrp="everyone"/>
     <w:p>
       <w:pPr>
         <w:pStyle w:val="Comment-Grader"/>
@@ -4780,13 +4742,13 @@
           <w15:appearance w15:val="hidden"/>
           <w:text/>
         </w:sdtPr>
+        <w:sdtEndPr/>
         <w:sdtContent>
           <w:r>
             <w:t xml:space="preserve">    </w:t>
           </w:r>
         </w:sdtContent>
       </w:sdt>
-      <w:permEnd w:id="2088530734"/>
       <w:r>
         <w:t xml:space="preserve">    </w:t>
       </w:r>
@@ -4859,7 +4821,6 @@
         <w:rPr>
           <w:rFonts w:cstheme="majorHAnsi"/>
         </w:rPr>
-        <w:lastRenderedPageBreak/>
         <w:t>SUPPLEMENTARY II</w:t>
       </w:r>
       <w:r>
@@ -4951,7 +4912,6 @@
         <w:t xml:space="preserve"> </w:t>
       </w:r>
     </w:p>
-    <w:permStart w:id="1033071327" w:edGrp="everyone"/>
     <w:p>
       <w:pPr>
         <w:pStyle w:val="Comment-Grader"/>
@@ -4972,6 +4932,7 @@
           <w15:appearance w15:val="hidden"/>
           <w:text/>
         </w:sdtPr>
+        <w:sdtEndPr/>
         <w:sdtContent>
           <w:r>
             <w:rPr>
@@ -4981,7 +4942,6 @@
           </w:r>
         </w:sdtContent>
       </w:sdt>
-      <w:permEnd w:id="1033071327"/>
       <w:r>
         <w:rPr>
           <w:lang w:val="en-US"/>
@@ -5119,7 +5079,6 @@
         <w:t xml:space="preserve">. </w:t>
       </w:r>
     </w:p>
-    <w:permStart w:id="1690990358" w:edGrp="everyone"/>
     <w:p>
       <w:pPr>
         <w:pStyle w:val="Comment-Grader"/>
@@ -5134,13 +5093,13 @@
           <w15:appearance w15:val="hidden"/>
           <w:text/>
         </w:sdtPr>
+        <w:sdtEndPr/>
         <w:sdtContent>
           <w:r>
             <w:t xml:space="preserve">    </w:t>
           </w:r>
         </w:sdtContent>
       </w:sdt>
-      <w:permEnd w:id="1690990358"/>
       <w:r>
         <w:t xml:space="preserve">   </w:t>
       </w:r>
@@ -5156,7 +5115,6 @@
         <w:t xml:space="preserve">. </w:t>
       </w:r>
     </w:p>
-    <w:permStart w:id="355165204" w:edGrp="everyone"/>
     <w:p>
       <w:pPr>
         <w:pStyle w:val="Comment-Grader"/>
@@ -5174,6 +5132,7 @@
           <w15:appearance w15:val="hidden"/>
           <w:text/>
         </w:sdtPr>
+        <w:sdtEndPr/>
         <w:sdtContent>
           <w:r>
             <w:rPr>
@@ -5183,7 +5142,6 @@
           </w:r>
         </w:sdtContent>
       </w:sdt>
-      <w:permEnd w:id="355165204"/>
       <w:r>
         <w:rPr>
           <w:lang w:val="en-US"/>
@@ -5212,7 +5170,6 @@
         <w:rPr>
           <w:rFonts w:cstheme="majorHAnsi"/>
         </w:rPr>
-        <w:lastRenderedPageBreak/>
         <w:t>SUPPLEMENTARY II</w:t>
       </w:r>
       <w:r>
@@ -5329,7 +5286,6 @@
         <w:t xml:space="preserve">. </w:t>
       </w:r>
     </w:p>
-    <w:permStart w:id="1760509187" w:edGrp="everyone"/>
     <w:p>
       <w:pPr>
         <w:pStyle w:val="Comment-Grader"/>
@@ -5343,13 +5299,13 @@
           </w:placeholder>
           <w:text/>
         </w:sdtPr>
+        <w:sdtEndPr/>
         <w:sdtContent>
           <w:r>
             <w:t xml:space="preserve">    </w:t>
           </w:r>
         </w:sdtContent>
       </w:sdt>
-      <w:permEnd w:id="1760509187"/>
       <w:r>
         <w:t xml:space="preserve">   </w:t>
       </w:r>
@@ -5399,7 +5355,6 @@
         <w:t xml:space="preserve">. </w:t>
       </w:r>
     </w:p>
-    <w:permStart w:id="223244989" w:edGrp="everyone"/>
     <w:p>
       <w:pPr>
         <w:pStyle w:val="Comment-Grader"/>
@@ -5413,13 +5368,13 @@
           </w:placeholder>
           <w:text/>
         </w:sdtPr>
+        <w:sdtEndPr/>
         <w:sdtContent>
           <w:r>
             <w:t xml:space="preserve">    </w:t>
           </w:r>
         </w:sdtContent>
       </w:sdt>
-      <w:permEnd w:id="223244989"/>
       <w:r>
         <w:t xml:space="preserve">   </w:t>
       </w:r>
@@ -5518,7 +5473,6 @@
         <w:t xml:space="preserve">. </w:t>
       </w:r>
     </w:p>
-    <w:permStart w:id="1359225216" w:edGrp="everyone"/>
     <w:p>
       <w:pPr>
         <w:pStyle w:val="Comment-Grader"/>
@@ -5533,13 +5487,13 @@
           <w15:appearance w15:val="hidden"/>
           <w:text/>
         </w:sdtPr>
+        <w:sdtEndPr/>
         <w:sdtContent>
           <w:r>
             <w:t xml:space="preserve">    </w:t>
           </w:r>
         </w:sdtContent>
       </w:sdt>
-      <w:permEnd w:id="1359225216"/>
       <w:r>
         <w:t xml:space="preserve">    </w:t>
       </w:r>
@@ -5555,7 +5509,6 @@
         <w:t xml:space="preserve">. </w:t>
       </w:r>
     </w:p>
-    <w:permStart w:id="484458533" w:edGrp="everyone"/>
     <w:p>
       <w:pPr>
         <w:pStyle w:val="Comment-Grader"/>
@@ -5569,13 +5522,13 @@
           </w:placeholder>
           <w:text/>
         </w:sdtPr>
+        <w:sdtEndPr/>
         <w:sdtContent>
           <w:r>
             <w:t xml:space="preserve">    </w:t>
           </w:r>
         </w:sdtContent>
       </w:sdt>
-      <w:permEnd w:id="484458533"/>
       <w:r>
         <w:t xml:space="preserve">   </w:t>
       </w:r>
@@ -5608,7 +5561,6 @@
         <w:rPr>
           <w:rFonts w:cstheme="majorHAnsi"/>
         </w:rPr>
-        <w:lastRenderedPageBreak/>
         <w:t>SUPPLEMENTARY II</w:t>
       </w:r>
       <w:r>
@@ -5763,7 +5715,6 @@
         <w:t xml:space="preserve">. </w:t>
       </w:r>
     </w:p>
-    <w:permStart w:id="231961501" w:edGrp="everyone"/>
     <w:p>
       <w:pPr>
         <w:pStyle w:val="Comment-Grader"/>
@@ -5778,13 +5729,13 @@
           <w15:appearance w15:val="hidden"/>
           <w:text/>
         </w:sdtPr>
+        <w:sdtEndPr/>
         <w:sdtContent>
           <w:r>
             <w:t xml:space="preserve">    </w:t>
           </w:r>
         </w:sdtContent>
       </w:sdt>
-      <w:permEnd w:id="231961501"/>
       <w:r>
         <w:t xml:space="preserve">  </w:t>
       </w:r>
@@ -5814,7 +5765,6 @@
         <w:t xml:space="preserve">. </w:t>
       </w:r>
     </w:p>
-    <w:permStart w:id="1976310351" w:edGrp="everyone"/>
     <w:p>
       <w:pPr>
         <w:pStyle w:val="Comment-Grader"/>
@@ -5828,13 +5778,13 @@
           </w:placeholder>
           <w:text/>
         </w:sdtPr>
+        <w:sdtEndPr/>
         <w:sdtContent>
           <w:r>
             <w:t xml:space="preserve">    </w:t>
           </w:r>
         </w:sdtContent>
       </w:sdt>
-      <w:permEnd w:id="1976310351"/>
       <w:r>
         <w:t xml:space="preserve">   </w:t>
       </w:r>
@@ -5850,7 +5800,6 @@
         <w:t xml:space="preserve">. </w:t>
       </w:r>
     </w:p>
-    <w:permStart w:id="923690285" w:edGrp="everyone"/>
     <w:p>
       <w:pPr>
         <w:pStyle w:val="Comment-Grader"/>
@@ -5864,13 +5813,13 @@
           </w:placeholder>
           <w:text/>
         </w:sdtPr>
+        <w:sdtEndPr/>
         <w:sdtContent>
           <w:r>
             <w:t xml:space="preserve">    </w:t>
           </w:r>
         </w:sdtContent>
       </w:sdt>
-      <w:permEnd w:id="923690285"/>
       <w:r>
         <w:t xml:space="preserve">   </w:t>
       </w:r>
@@ -9719,6 +9668,7 @@
     <w:rsid w:val="00794714"/>
     <w:rsid w:val="007A55FF"/>
     <w:rsid w:val="007C004C"/>
+    <w:rsid w:val="007E1C73"/>
     <w:rsid w:val="007E6C7A"/>
     <w:rsid w:val="008B1087"/>
     <w:rsid w:val="0093034B"/>

</xml_diff>